<commit_message>
user can view past purchases
</commit_message>
<xml_diff>
--- a/dbs/DBS_dokumentacia_rybansky_silady.docx
+++ b/dbs/DBS_dokumentacia_rybansky_silady.docx
@@ -19,7 +19,19 @@
         <w:rPr>
           <w:lang w:val="sk-SK"/>
         </w:rPr>
-        <w:t xml:space="preserve"> k zadaniu z DBS (1. </w:t>
+        <w:t xml:space="preserve"> k zadaniu z DBS (</w:t>
+      </w:r>
+      <w:r>
+        <w:rPr>
+          <w:lang w:val="sk-SK"/>
+        </w:rPr>
+        <w:t>2</w:t>
+      </w:r>
+      <w:r>
+        <w:rPr>
+          <w:lang w:val="sk-SK"/>
+        </w:rPr>
+        <w:t xml:space="preserve">. </w:t>
       </w:r>
       <w:r>
         <w:rPr>
@@ -310,6 +322,15 @@
         </w:rPr>
         <w:t xml:space="preserve"> obsahuje potrebné knižnice.</w:t>
       </w:r>
+    </w:p>
+    <w:p>
+      <w:pPr>
+        <w:rPr>
+          <w:sz w:val="24"/>
+          <w:szCs w:val="24"/>
+          <w:lang w:val="sk-SK"/>
+        </w:rPr>
+      </w:pPr>
     </w:p>
     <w:p>
       <w:pPr>
@@ -1913,6 +1934,3918 @@
           <w:lang w:val="sk-SK"/>
         </w:rPr>
         <w:t xml:space="preserve"> majú najväčšie priemerné hodnotenie</w:t>
+      </w:r>
+    </w:p>
+    <w:p>
+      <w:pPr>
+        <w:rPr>
+          <w:sz w:val="32"/>
+          <w:szCs w:val="32"/>
+          <w:lang w:val="sk-SK"/>
+        </w:rPr>
+      </w:pPr>
+    </w:p>
+    <w:p>
+      <w:pPr>
+        <w:pBdr>
+          <w:bottom w:val="single" w:sz="6" w:space="4" w:color="EAECEF"/>
+        </w:pBdr>
+        <w:shd w:val="clear" w:color="auto" w:fill="FFFFFF"/>
+        <w:spacing w:before="100" w:beforeAutospacing="1" w:after="240" w:line="240" w:lineRule="auto"/>
+        <w:outlineLvl w:val="0"/>
+        <w:rPr>
+          <w:rFonts w:ascii="Segoe UI" w:eastAsia="Times New Roman" w:hAnsi="Segoe UI" w:cs="Segoe UI"/>
+          <w:b/>
+          <w:bCs/>
+          <w:color w:val="24292E"/>
+          <w:kern w:val="36"/>
+          <w:sz w:val="32"/>
+          <w:szCs w:val="32"/>
+        </w:rPr>
+      </w:pPr>
+      <w:proofErr w:type="spellStart"/>
+      <w:r>
+        <w:rPr>
+          <w:rFonts w:ascii="Segoe UI" w:eastAsia="Times New Roman" w:hAnsi="Segoe UI" w:cs="Segoe UI"/>
+          <w:b/>
+          <w:bCs/>
+          <w:color w:val="24292E"/>
+          <w:kern w:val="36"/>
+          <w:sz w:val="32"/>
+          <w:szCs w:val="32"/>
+        </w:rPr>
+        <w:t>Filtrovanie</w:t>
+      </w:r>
+      <w:proofErr w:type="spellEnd"/>
+      <w:r>
+        <w:rPr>
+          <w:rFonts w:ascii="Segoe UI" w:eastAsia="Times New Roman" w:hAnsi="Segoe UI" w:cs="Segoe UI"/>
+          <w:b/>
+          <w:bCs/>
+          <w:color w:val="24292E"/>
+          <w:kern w:val="36"/>
+          <w:sz w:val="32"/>
+          <w:szCs w:val="32"/>
+        </w:rPr>
+        <w:t xml:space="preserve"> </w:t>
+      </w:r>
+      <w:proofErr w:type="spellStart"/>
+      <w:r>
+        <w:rPr>
+          <w:rFonts w:ascii="Segoe UI" w:eastAsia="Times New Roman" w:hAnsi="Segoe UI" w:cs="Segoe UI"/>
+          <w:b/>
+          <w:bCs/>
+          <w:color w:val="24292E"/>
+          <w:kern w:val="36"/>
+          <w:sz w:val="32"/>
+          <w:szCs w:val="32"/>
+        </w:rPr>
+        <w:t>ponúk</w:t>
+      </w:r>
+      <w:proofErr w:type="spellEnd"/>
+    </w:p>
+    <w:p>
+      <w:pPr>
+        <w:shd w:val="clear" w:color="auto" w:fill="FFFFFF"/>
+        <w:spacing w:after="240" w:line="240" w:lineRule="auto"/>
+        <w:rPr>
+          <w:rFonts w:ascii="Segoe UI" w:eastAsia="Times New Roman" w:hAnsi="Segoe UI" w:cs="Segoe UI"/>
+          <w:color w:val="24292E"/>
+          <w:sz w:val="24"/>
+          <w:szCs w:val="24"/>
+        </w:rPr>
+      </w:pPr>
+      <w:r>
+        <w:rPr>
+          <w:rFonts w:ascii="Segoe UI" w:eastAsia="Times New Roman" w:hAnsi="Segoe UI" w:cs="Segoe UI"/>
+          <w:color w:val="24292E"/>
+          <w:sz w:val="24"/>
+          <w:szCs w:val="24"/>
+        </w:rPr>
+        <w:t xml:space="preserve">Pre </w:t>
+      </w:r>
+      <w:proofErr w:type="spellStart"/>
+      <w:r>
+        <w:rPr>
+          <w:rFonts w:ascii="Segoe UI" w:eastAsia="Times New Roman" w:hAnsi="Segoe UI" w:cs="Segoe UI"/>
+          <w:color w:val="24292E"/>
+          <w:sz w:val="24"/>
+          <w:szCs w:val="24"/>
+        </w:rPr>
+        <w:t>filtrovanie</w:t>
+      </w:r>
+      <w:proofErr w:type="spellEnd"/>
+      <w:r>
+        <w:rPr>
+          <w:rFonts w:ascii="Segoe UI" w:eastAsia="Times New Roman" w:hAnsi="Segoe UI" w:cs="Segoe UI"/>
+          <w:color w:val="24292E"/>
+          <w:sz w:val="24"/>
+          <w:szCs w:val="24"/>
+        </w:rPr>
+        <w:t xml:space="preserve"> </w:t>
+      </w:r>
+      <w:proofErr w:type="spellStart"/>
+      <w:r>
+        <w:rPr>
+          <w:rFonts w:ascii="Segoe UI" w:eastAsia="Times New Roman" w:hAnsi="Segoe UI" w:cs="Segoe UI"/>
+          <w:color w:val="24292E"/>
+          <w:sz w:val="24"/>
+          <w:szCs w:val="24"/>
+        </w:rPr>
+        <w:t>ponúk</w:t>
+      </w:r>
+      <w:proofErr w:type="spellEnd"/>
+      <w:r>
+        <w:rPr>
+          <w:rFonts w:ascii="Segoe UI" w:eastAsia="Times New Roman" w:hAnsi="Segoe UI" w:cs="Segoe UI"/>
+          <w:color w:val="24292E"/>
+          <w:sz w:val="24"/>
+          <w:szCs w:val="24"/>
+        </w:rPr>
+        <w:t xml:space="preserve"> </w:t>
+      </w:r>
+      <w:proofErr w:type="spellStart"/>
+      <w:r>
+        <w:rPr>
+          <w:rFonts w:ascii="Segoe UI" w:eastAsia="Times New Roman" w:hAnsi="Segoe UI" w:cs="Segoe UI"/>
+          <w:color w:val="24292E"/>
+          <w:sz w:val="24"/>
+          <w:szCs w:val="24"/>
+        </w:rPr>
+        <w:t>využívame</w:t>
+      </w:r>
+      <w:proofErr w:type="spellEnd"/>
+      <w:r>
+        <w:rPr>
+          <w:rFonts w:ascii="Segoe UI" w:eastAsia="Times New Roman" w:hAnsi="Segoe UI" w:cs="Segoe UI"/>
+          <w:color w:val="24292E"/>
+          <w:sz w:val="24"/>
+          <w:szCs w:val="24"/>
+        </w:rPr>
+        <w:t xml:space="preserve"> </w:t>
+      </w:r>
+      <w:proofErr w:type="spellStart"/>
+      <w:r>
+        <w:rPr>
+          <w:rFonts w:ascii="Segoe UI" w:eastAsia="Times New Roman" w:hAnsi="Segoe UI" w:cs="Segoe UI"/>
+          <w:color w:val="24292E"/>
+          <w:sz w:val="24"/>
+          <w:szCs w:val="24"/>
+        </w:rPr>
+        <w:t>túto</w:t>
+      </w:r>
+      <w:proofErr w:type="spellEnd"/>
+      <w:r>
+        <w:rPr>
+          <w:rFonts w:ascii="Segoe UI" w:eastAsia="Times New Roman" w:hAnsi="Segoe UI" w:cs="Segoe UI"/>
+          <w:color w:val="24292E"/>
+          <w:sz w:val="24"/>
+          <w:szCs w:val="24"/>
+        </w:rPr>
+        <w:t xml:space="preserve"> query:</w:t>
+      </w:r>
+    </w:p>
+    <w:p>
+      <w:pPr>
+        <w:spacing w:before="360" w:after="360" w:line="240" w:lineRule="auto"/>
+        <w:rPr>
+          <w:rFonts w:ascii="Times New Roman" w:eastAsia="Times New Roman" w:hAnsi="Times New Roman" w:cs="Times New Roman"/>
+          <w:sz w:val="24"/>
+          <w:szCs w:val="24"/>
+        </w:rPr>
+      </w:pPr>
+    </w:p>
+    <w:p>
+      <w:pPr>
+        <w:shd w:val="clear" w:color="auto" w:fill="FFFFFF"/>
+        <w:spacing w:after="240" w:line="240" w:lineRule="auto"/>
+        <w:rPr>
+          <w:rFonts w:ascii="Segoe UI" w:eastAsia="Times New Roman" w:hAnsi="Segoe UI" w:cs="Segoe UI"/>
+          <w:color w:val="24292E"/>
+          <w:sz w:val="24"/>
+          <w:szCs w:val="24"/>
+        </w:rPr>
+      </w:pPr>
+      <w:r>
+        <w:rPr>
+          <w:rFonts w:ascii="Segoe UI" w:eastAsia="Times New Roman" w:hAnsi="Segoe UI" w:cs="Segoe UI"/>
+          <w:color w:val="24292E"/>
+          <w:sz w:val="24"/>
+          <w:szCs w:val="24"/>
+        </w:rPr>
+        <w:t xml:space="preserve">SELECT g.id, </w:t>
+      </w:r>
+      <w:proofErr w:type="spellStart"/>
+      <w:proofErr w:type="gramStart"/>
+      <w:r>
+        <w:rPr>
+          <w:rFonts w:ascii="Segoe UI" w:eastAsia="Times New Roman" w:hAnsi="Segoe UI" w:cs="Segoe UI"/>
+          <w:color w:val="24292E"/>
+          <w:sz w:val="24"/>
+          <w:szCs w:val="24"/>
+        </w:rPr>
+        <w:t>f.freelance</w:t>
+      </w:r>
+      <w:proofErr w:type="gramEnd"/>
+      <w:r>
+        <w:rPr>
+          <w:rFonts w:ascii="Segoe UI" w:eastAsia="Times New Roman" w:hAnsi="Segoe UI" w:cs="Segoe UI"/>
+          <w:color w:val="24292E"/>
+          <w:sz w:val="24"/>
+          <w:szCs w:val="24"/>
+        </w:rPr>
+        <w:t>_id</w:t>
+      </w:r>
+      <w:proofErr w:type="spellEnd"/>
+      <w:r>
+        <w:rPr>
+          <w:rFonts w:ascii="Segoe UI" w:eastAsia="Times New Roman" w:hAnsi="Segoe UI" w:cs="Segoe UI"/>
+          <w:color w:val="24292E"/>
+          <w:sz w:val="24"/>
+          <w:szCs w:val="24"/>
+        </w:rPr>
+        <w:t xml:space="preserve">, </w:t>
+      </w:r>
+      <w:proofErr w:type="spellStart"/>
+      <w:r>
+        <w:rPr>
+          <w:rFonts w:ascii="Segoe UI" w:eastAsia="Times New Roman" w:hAnsi="Segoe UI" w:cs="Segoe UI"/>
+          <w:color w:val="24292E"/>
+          <w:sz w:val="24"/>
+          <w:szCs w:val="24"/>
+        </w:rPr>
+        <w:t>c.category_name</w:t>
+      </w:r>
+      <w:proofErr w:type="spellEnd"/>
+      <w:r>
+        <w:rPr>
+          <w:rFonts w:ascii="Segoe UI" w:eastAsia="Times New Roman" w:hAnsi="Segoe UI" w:cs="Segoe UI"/>
+          <w:color w:val="24292E"/>
+          <w:sz w:val="24"/>
+          <w:szCs w:val="24"/>
+        </w:rPr>
+        <w:t xml:space="preserve">, </w:t>
+      </w:r>
+      <w:proofErr w:type="spellStart"/>
+      <w:r>
+        <w:rPr>
+          <w:rFonts w:ascii="Segoe UI" w:eastAsia="Times New Roman" w:hAnsi="Segoe UI" w:cs="Segoe UI"/>
+          <w:color w:val="24292E"/>
+          <w:sz w:val="24"/>
+          <w:szCs w:val="24"/>
+        </w:rPr>
+        <w:t>g.gig_name</w:t>
+      </w:r>
+      <w:proofErr w:type="spellEnd"/>
+      <w:r>
+        <w:rPr>
+          <w:rFonts w:ascii="Segoe UI" w:eastAsia="Times New Roman" w:hAnsi="Segoe UI" w:cs="Segoe UI"/>
+          <w:color w:val="24292E"/>
+          <w:sz w:val="24"/>
+          <w:szCs w:val="24"/>
+        </w:rPr>
+        <w:t xml:space="preserve">, </w:t>
+      </w:r>
+      <w:proofErr w:type="spellStart"/>
+      <w:r>
+        <w:rPr>
+          <w:rFonts w:ascii="Segoe UI" w:eastAsia="Times New Roman" w:hAnsi="Segoe UI" w:cs="Segoe UI"/>
+          <w:color w:val="24292E"/>
+          <w:sz w:val="24"/>
+          <w:szCs w:val="24"/>
+        </w:rPr>
+        <w:t>f.alias</w:t>
+      </w:r>
+      <w:proofErr w:type="spellEnd"/>
+      <w:r>
+        <w:rPr>
+          <w:rFonts w:ascii="Segoe UI" w:eastAsia="Times New Roman" w:hAnsi="Segoe UI" w:cs="Segoe UI"/>
+          <w:color w:val="24292E"/>
+          <w:sz w:val="24"/>
+          <w:szCs w:val="24"/>
+        </w:rPr>
+        <w:t>, SUM(</w:t>
+      </w:r>
+      <w:proofErr w:type="spellStart"/>
+      <w:r>
+        <w:rPr>
+          <w:rFonts w:ascii="Segoe UI" w:eastAsia="Times New Roman" w:hAnsi="Segoe UI" w:cs="Segoe UI"/>
+          <w:color w:val="24292E"/>
+          <w:sz w:val="24"/>
+          <w:szCs w:val="24"/>
+        </w:rPr>
+        <w:t>r.rating</w:t>
+      </w:r>
+      <w:proofErr w:type="spellEnd"/>
+      <w:r>
+        <w:rPr>
+          <w:rFonts w:ascii="Segoe UI" w:eastAsia="Times New Roman" w:hAnsi="Segoe UI" w:cs="Segoe UI"/>
+          <w:color w:val="24292E"/>
+          <w:sz w:val="24"/>
+          <w:szCs w:val="24"/>
+        </w:rPr>
+        <w:t>) as popularity FROM gigs AS g</w:t>
+      </w:r>
+    </w:p>
+    <w:p>
+      <w:pPr>
+        <w:shd w:val="clear" w:color="auto" w:fill="FFFFFF"/>
+        <w:spacing w:after="240" w:line="240" w:lineRule="auto"/>
+        <w:rPr>
+          <w:rFonts w:ascii="Segoe UI" w:eastAsia="Times New Roman" w:hAnsi="Segoe UI" w:cs="Segoe UI"/>
+          <w:color w:val="24292E"/>
+          <w:sz w:val="24"/>
+          <w:szCs w:val="24"/>
+        </w:rPr>
+      </w:pPr>
+      <w:r>
+        <w:rPr>
+          <w:rFonts w:ascii="Segoe UI" w:eastAsia="Times New Roman" w:hAnsi="Segoe UI" w:cs="Segoe UI"/>
+          <w:color w:val="24292E"/>
+          <w:sz w:val="24"/>
+          <w:szCs w:val="24"/>
+        </w:rPr>
+        <w:t xml:space="preserve">INNER JOIN categories c ON </w:t>
+      </w:r>
+      <w:proofErr w:type="spellStart"/>
+      <w:proofErr w:type="gramStart"/>
+      <w:r>
+        <w:rPr>
+          <w:rFonts w:ascii="Segoe UI" w:eastAsia="Times New Roman" w:hAnsi="Segoe UI" w:cs="Segoe UI"/>
+          <w:color w:val="24292E"/>
+          <w:sz w:val="24"/>
+          <w:szCs w:val="24"/>
+        </w:rPr>
+        <w:t>g.category</w:t>
+      </w:r>
+      <w:proofErr w:type="gramEnd"/>
+      <w:r>
+        <w:rPr>
+          <w:rFonts w:ascii="Segoe UI" w:eastAsia="Times New Roman" w:hAnsi="Segoe UI" w:cs="Segoe UI"/>
+          <w:color w:val="24292E"/>
+          <w:sz w:val="24"/>
+          <w:szCs w:val="24"/>
+        </w:rPr>
+        <w:t>_id</w:t>
+      </w:r>
+      <w:proofErr w:type="spellEnd"/>
+      <w:r>
+        <w:rPr>
+          <w:rFonts w:ascii="Segoe UI" w:eastAsia="Times New Roman" w:hAnsi="Segoe UI" w:cs="Segoe UI"/>
+          <w:color w:val="24292E"/>
+          <w:sz w:val="24"/>
+          <w:szCs w:val="24"/>
+        </w:rPr>
+        <w:t xml:space="preserve"> = c.id</w:t>
+      </w:r>
+    </w:p>
+    <w:p>
+      <w:pPr>
+        <w:shd w:val="clear" w:color="auto" w:fill="FFFFFF"/>
+        <w:spacing w:after="240" w:line="240" w:lineRule="auto"/>
+        <w:rPr>
+          <w:rFonts w:ascii="Segoe UI" w:eastAsia="Times New Roman" w:hAnsi="Segoe UI" w:cs="Segoe UI"/>
+          <w:color w:val="24292E"/>
+          <w:sz w:val="24"/>
+          <w:szCs w:val="24"/>
+        </w:rPr>
+      </w:pPr>
+      <w:r>
+        <w:rPr>
+          <w:rFonts w:ascii="Segoe UI" w:eastAsia="Times New Roman" w:hAnsi="Segoe UI" w:cs="Segoe UI"/>
+          <w:color w:val="24292E"/>
+          <w:sz w:val="24"/>
+          <w:szCs w:val="24"/>
+        </w:rPr>
+        <w:t xml:space="preserve">INNER JOIN freelancers f ON </w:t>
+      </w:r>
+      <w:proofErr w:type="spellStart"/>
+      <w:proofErr w:type="gramStart"/>
+      <w:r>
+        <w:rPr>
+          <w:rFonts w:ascii="Segoe UI" w:eastAsia="Times New Roman" w:hAnsi="Segoe UI" w:cs="Segoe UI"/>
+          <w:color w:val="24292E"/>
+          <w:sz w:val="24"/>
+          <w:szCs w:val="24"/>
+        </w:rPr>
+        <w:t>g.freelancer</w:t>
+      </w:r>
+      <w:proofErr w:type="gramEnd"/>
+      <w:r>
+        <w:rPr>
+          <w:rFonts w:ascii="Segoe UI" w:eastAsia="Times New Roman" w:hAnsi="Segoe UI" w:cs="Segoe UI"/>
+          <w:color w:val="24292E"/>
+          <w:sz w:val="24"/>
+          <w:szCs w:val="24"/>
+        </w:rPr>
+        <w:t>_id</w:t>
+      </w:r>
+      <w:proofErr w:type="spellEnd"/>
+      <w:r>
+        <w:rPr>
+          <w:rFonts w:ascii="Segoe UI" w:eastAsia="Times New Roman" w:hAnsi="Segoe UI" w:cs="Segoe UI"/>
+          <w:color w:val="24292E"/>
+          <w:sz w:val="24"/>
+          <w:szCs w:val="24"/>
+        </w:rPr>
+        <w:t xml:space="preserve"> = </w:t>
+      </w:r>
+      <w:proofErr w:type="spellStart"/>
+      <w:r>
+        <w:rPr>
+          <w:rFonts w:ascii="Segoe UI" w:eastAsia="Times New Roman" w:hAnsi="Segoe UI" w:cs="Segoe UI"/>
+          <w:color w:val="24292E"/>
+          <w:sz w:val="24"/>
+          <w:szCs w:val="24"/>
+        </w:rPr>
+        <w:t>f.freelance_id</w:t>
+      </w:r>
+      <w:proofErr w:type="spellEnd"/>
+    </w:p>
+    <w:p>
+      <w:pPr>
+        <w:shd w:val="clear" w:color="auto" w:fill="FFFFFF"/>
+        <w:spacing w:after="240" w:line="240" w:lineRule="auto"/>
+        <w:rPr>
+          <w:rFonts w:ascii="Segoe UI" w:eastAsia="Times New Roman" w:hAnsi="Segoe UI" w:cs="Segoe UI"/>
+          <w:color w:val="24292E"/>
+          <w:sz w:val="24"/>
+          <w:szCs w:val="24"/>
+        </w:rPr>
+      </w:pPr>
+      <w:r>
+        <w:rPr>
+          <w:rFonts w:ascii="Segoe UI" w:eastAsia="Times New Roman" w:hAnsi="Segoe UI" w:cs="Segoe UI"/>
+          <w:color w:val="24292E"/>
+          <w:sz w:val="24"/>
+          <w:szCs w:val="24"/>
+        </w:rPr>
+        <w:t xml:space="preserve">INNER JOIN reviews r ON g.id = </w:t>
+      </w:r>
+      <w:proofErr w:type="spellStart"/>
+      <w:r>
+        <w:rPr>
+          <w:rFonts w:ascii="Segoe UI" w:eastAsia="Times New Roman" w:hAnsi="Segoe UI" w:cs="Segoe UI"/>
+          <w:color w:val="24292E"/>
+          <w:sz w:val="24"/>
+          <w:szCs w:val="24"/>
+        </w:rPr>
+        <w:t>r.gig_id</w:t>
+      </w:r>
+      <w:proofErr w:type="spellEnd"/>
+    </w:p>
+    <w:p>
+      <w:pPr>
+        <w:shd w:val="clear" w:color="auto" w:fill="FFFFFF"/>
+        <w:spacing w:after="240" w:line="240" w:lineRule="auto"/>
+        <w:rPr>
+          <w:rFonts w:ascii="Segoe UI" w:eastAsia="Times New Roman" w:hAnsi="Segoe UI" w:cs="Segoe UI"/>
+          <w:color w:val="24292E"/>
+          <w:sz w:val="24"/>
+          <w:szCs w:val="24"/>
+        </w:rPr>
+      </w:pPr>
+      <w:r>
+        <w:rPr>
+          <w:rFonts w:ascii="Segoe UI" w:eastAsia="Times New Roman" w:hAnsi="Segoe UI" w:cs="Segoe UI"/>
+          <w:color w:val="24292E"/>
+          <w:sz w:val="24"/>
+          <w:szCs w:val="24"/>
+        </w:rPr>
+        <w:t xml:space="preserve">INNER JOIN services s ON g.id = </w:t>
+      </w:r>
+      <w:proofErr w:type="spellStart"/>
+      <w:r>
+        <w:rPr>
+          <w:rFonts w:ascii="Segoe UI" w:eastAsia="Times New Roman" w:hAnsi="Segoe UI" w:cs="Segoe UI"/>
+          <w:color w:val="24292E"/>
+          <w:sz w:val="24"/>
+          <w:szCs w:val="24"/>
+        </w:rPr>
+        <w:t>s.gig_id</w:t>
+      </w:r>
+      <w:proofErr w:type="spellEnd"/>
+    </w:p>
+    <w:p>
+      <w:pPr>
+        <w:shd w:val="clear" w:color="auto" w:fill="FFFFFF"/>
+        <w:spacing w:after="240" w:line="240" w:lineRule="auto"/>
+        <w:rPr>
+          <w:rFonts w:ascii="Segoe UI" w:eastAsia="Times New Roman" w:hAnsi="Segoe UI" w:cs="Segoe UI"/>
+          <w:color w:val="24292E"/>
+          <w:sz w:val="24"/>
+          <w:szCs w:val="24"/>
+        </w:rPr>
+      </w:pPr>
+      <w:r>
+        <w:rPr>
+          <w:rFonts w:ascii="Segoe UI" w:eastAsia="Times New Roman" w:hAnsi="Segoe UI" w:cs="Segoe UI"/>
+          <w:color w:val="24292E"/>
+          <w:sz w:val="24"/>
+          <w:szCs w:val="24"/>
+        </w:rPr>
+        <w:t>WHERE true</w:t>
+      </w:r>
+    </w:p>
+    <w:p>
+      <w:pPr>
+        <w:shd w:val="clear" w:color="auto" w:fill="FFFFFF"/>
+        <w:spacing w:after="240" w:line="240" w:lineRule="auto"/>
+        <w:rPr>
+          <w:rFonts w:ascii="Segoe UI" w:eastAsia="Times New Roman" w:hAnsi="Segoe UI" w:cs="Segoe UI"/>
+          <w:color w:val="24292E"/>
+          <w:sz w:val="24"/>
+          <w:szCs w:val="24"/>
+        </w:rPr>
+      </w:pPr>
+      <w:r>
+        <w:rPr>
+          <w:rFonts w:ascii="Segoe UI" w:eastAsia="Times New Roman" w:hAnsi="Segoe UI" w:cs="Segoe UI"/>
+          <w:b/>
+          <w:bCs/>
+          <w:i/>
+          <w:iCs/>
+          <w:color w:val="24292E"/>
+          <w:sz w:val="24"/>
+          <w:szCs w:val="24"/>
+        </w:rPr>
+        <w:t>conditions statements</w:t>
+      </w:r>
+    </w:p>
+    <w:p>
+      <w:pPr>
+        <w:shd w:val="clear" w:color="auto" w:fill="FFFFFF"/>
+        <w:spacing w:after="240" w:line="240" w:lineRule="auto"/>
+        <w:rPr>
+          <w:rFonts w:ascii="Segoe UI" w:eastAsia="Times New Roman" w:hAnsi="Segoe UI" w:cs="Segoe UI"/>
+          <w:color w:val="24292E"/>
+          <w:sz w:val="24"/>
+          <w:szCs w:val="24"/>
+        </w:rPr>
+      </w:pPr>
+      <w:r>
+        <w:rPr>
+          <w:rFonts w:ascii="Segoe UI" w:eastAsia="Times New Roman" w:hAnsi="Segoe UI" w:cs="Segoe UI"/>
+          <w:color w:val="24292E"/>
+          <w:sz w:val="24"/>
+          <w:szCs w:val="24"/>
+        </w:rPr>
+        <w:t xml:space="preserve">GROUP BY </w:t>
+      </w:r>
+      <w:proofErr w:type="spellStart"/>
+      <w:proofErr w:type="gramStart"/>
+      <w:r>
+        <w:rPr>
+          <w:rFonts w:ascii="Segoe UI" w:eastAsia="Times New Roman" w:hAnsi="Segoe UI" w:cs="Segoe UI"/>
+          <w:color w:val="24292E"/>
+          <w:sz w:val="24"/>
+          <w:szCs w:val="24"/>
+        </w:rPr>
+        <w:t>f.freelance</w:t>
+      </w:r>
+      <w:proofErr w:type="gramEnd"/>
+      <w:r>
+        <w:rPr>
+          <w:rFonts w:ascii="Segoe UI" w:eastAsia="Times New Roman" w:hAnsi="Segoe UI" w:cs="Segoe UI"/>
+          <w:color w:val="24292E"/>
+          <w:sz w:val="24"/>
+          <w:szCs w:val="24"/>
+        </w:rPr>
+        <w:t>_id</w:t>
+      </w:r>
+      <w:proofErr w:type="spellEnd"/>
+      <w:r>
+        <w:rPr>
+          <w:rFonts w:ascii="Segoe UI" w:eastAsia="Times New Roman" w:hAnsi="Segoe UI" w:cs="Segoe UI"/>
+          <w:color w:val="24292E"/>
+          <w:sz w:val="24"/>
+          <w:szCs w:val="24"/>
+        </w:rPr>
+        <w:t xml:space="preserve">, f.id, </w:t>
+      </w:r>
+      <w:proofErr w:type="spellStart"/>
+      <w:r>
+        <w:rPr>
+          <w:rFonts w:ascii="Segoe UI" w:eastAsia="Times New Roman" w:hAnsi="Segoe UI" w:cs="Segoe UI"/>
+          <w:color w:val="24292E"/>
+          <w:sz w:val="24"/>
+          <w:szCs w:val="24"/>
+        </w:rPr>
+        <w:t>g.gig_name</w:t>
+      </w:r>
+      <w:proofErr w:type="spellEnd"/>
+      <w:r>
+        <w:rPr>
+          <w:rFonts w:ascii="Segoe UI" w:eastAsia="Times New Roman" w:hAnsi="Segoe UI" w:cs="Segoe UI"/>
+          <w:color w:val="24292E"/>
+          <w:sz w:val="24"/>
+          <w:szCs w:val="24"/>
+        </w:rPr>
+        <w:t xml:space="preserve">, </w:t>
+      </w:r>
+      <w:proofErr w:type="spellStart"/>
+      <w:r>
+        <w:rPr>
+          <w:rFonts w:ascii="Segoe UI" w:eastAsia="Times New Roman" w:hAnsi="Segoe UI" w:cs="Segoe UI"/>
+          <w:color w:val="24292E"/>
+          <w:sz w:val="24"/>
+          <w:szCs w:val="24"/>
+        </w:rPr>
+        <w:t>c.category_name</w:t>
+      </w:r>
+      <w:proofErr w:type="spellEnd"/>
+      <w:r>
+        <w:rPr>
+          <w:rFonts w:ascii="Segoe UI" w:eastAsia="Times New Roman" w:hAnsi="Segoe UI" w:cs="Segoe UI"/>
+          <w:color w:val="24292E"/>
+          <w:sz w:val="24"/>
+          <w:szCs w:val="24"/>
+        </w:rPr>
+        <w:t xml:space="preserve">, g.id, </w:t>
+      </w:r>
+      <w:proofErr w:type="spellStart"/>
+      <w:r>
+        <w:rPr>
+          <w:rFonts w:ascii="Segoe UI" w:eastAsia="Times New Roman" w:hAnsi="Segoe UI" w:cs="Segoe UI"/>
+          <w:color w:val="24292E"/>
+          <w:sz w:val="24"/>
+          <w:szCs w:val="24"/>
+        </w:rPr>
+        <w:t>f.alias</w:t>
+      </w:r>
+      <w:proofErr w:type="spellEnd"/>
+      <w:r>
+        <w:rPr>
+          <w:rFonts w:ascii="Segoe UI" w:eastAsia="Times New Roman" w:hAnsi="Segoe UI" w:cs="Segoe UI"/>
+          <w:color w:val="24292E"/>
+          <w:sz w:val="24"/>
+          <w:szCs w:val="24"/>
+        </w:rPr>
+        <w:t xml:space="preserve">, </w:t>
+      </w:r>
+      <w:proofErr w:type="spellStart"/>
+      <w:r>
+        <w:rPr>
+          <w:rFonts w:ascii="Segoe UI" w:eastAsia="Times New Roman" w:hAnsi="Segoe UI" w:cs="Segoe UI"/>
+          <w:color w:val="24292E"/>
+          <w:sz w:val="24"/>
+          <w:szCs w:val="24"/>
+        </w:rPr>
+        <w:t>f.freelance_id</w:t>
+      </w:r>
+      <w:proofErr w:type="spellEnd"/>
+      <w:r>
+        <w:rPr>
+          <w:rFonts w:ascii="Segoe UI" w:eastAsia="Times New Roman" w:hAnsi="Segoe UI" w:cs="Segoe UI"/>
+          <w:color w:val="24292E"/>
+          <w:sz w:val="24"/>
+          <w:szCs w:val="24"/>
+        </w:rPr>
+        <w:t xml:space="preserve">, </w:t>
+      </w:r>
+      <w:proofErr w:type="spellStart"/>
+      <w:r>
+        <w:rPr>
+          <w:rFonts w:ascii="Segoe UI" w:eastAsia="Times New Roman" w:hAnsi="Segoe UI" w:cs="Segoe UI"/>
+          <w:color w:val="24292E"/>
+          <w:sz w:val="24"/>
+          <w:szCs w:val="24"/>
+        </w:rPr>
+        <w:t>c.category_name</w:t>
+      </w:r>
+      <w:proofErr w:type="spellEnd"/>
+      <w:r>
+        <w:rPr>
+          <w:rFonts w:ascii="Segoe UI" w:eastAsia="Times New Roman" w:hAnsi="Segoe UI" w:cs="Segoe UI"/>
+          <w:color w:val="24292E"/>
+          <w:sz w:val="24"/>
+          <w:szCs w:val="24"/>
+        </w:rPr>
+        <w:t xml:space="preserve">, </w:t>
+      </w:r>
+      <w:proofErr w:type="spellStart"/>
+      <w:r>
+        <w:rPr>
+          <w:rFonts w:ascii="Segoe UI" w:eastAsia="Times New Roman" w:hAnsi="Segoe UI" w:cs="Segoe UI"/>
+          <w:color w:val="24292E"/>
+          <w:sz w:val="24"/>
+          <w:szCs w:val="24"/>
+        </w:rPr>
+        <w:t>g.gig_name</w:t>
+      </w:r>
+      <w:proofErr w:type="spellEnd"/>
+      <w:r>
+        <w:rPr>
+          <w:rFonts w:ascii="Segoe UI" w:eastAsia="Times New Roman" w:hAnsi="Segoe UI" w:cs="Segoe UI"/>
+          <w:color w:val="24292E"/>
+          <w:sz w:val="24"/>
+          <w:szCs w:val="24"/>
+        </w:rPr>
+        <w:t>, g.id</w:t>
+      </w:r>
+    </w:p>
+    <w:p>
+      <w:pPr>
+        <w:shd w:val="clear" w:color="auto" w:fill="FFFFFF"/>
+        <w:spacing w:after="240" w:line="240" w:lineRule="auto"/>
+        <w:rPr>
+          <w:rFonts w:ascii="Segoe UI" w:eastAsia="Times New Roman" w:hAnsi="Segoe UI" w:cs="Segoe UI"/>
+          <w:color w:val="24292E"/>
+          <w:sz w:val="24"/>
+          <w:szCs w:val="24"/>
+        </w:rPr>
+      </w:pPr>
+      <w:r>
+        <w:rPr>
+          <w:rFonts w:ascii="Segoe UI" w:eastAsia="Times New Roman" w:hAnsi="Segoe UI" w:cs="Segoe UI"/>
+          <w:color w:val="24292E"/>
+          <w:sz w:val="24"/>
+          <w:szCs w:val="24"/>
+        </w:rPr>
+        <w:lastRenderedPageBreak/>
+        <w:t>ORDER BY </w:t>
+      </w:r>
+      <w:r>
+        <w:rPr>
+          <w:rFonts w:ascii="Segoe UI" w:eastAsia="Times New Roman" w:hAnsi="Segoe UI" w:cs="Segoe UI"/>
+          <w:b/>
+          <w:bCs/>
+          <w:i/>
+          <w:iCs/>
+          <w:color w:val="24292E"/>
+          <w:sz w:val="24"/>
+          <w:szCs w:val="24"/>
+        </w:rPr>
+        <w:t>order statement</w:t>
+      </w:r>
+    </w:p>
+    <w:p>
+      <w:pPr>
+        <w:shd w:val="clear" w:color="auto" w:fill="FFFFFF"/>
+        <w:spacing w:after="240" w:line="240" w:lineRule="auto"/>
+        <w:rPr>
+          <w:rFonts w:ascii="Segoe UI" w:eastAsia="Times New Roman" w:hAnsi="Segoe UI" w:cs="Segoe UI"/>
+          <w:b/>
+          <w:bCs/>
+          <w:i/>
+          <w:iCs/>
+          <w:color w:val="24292E"/>
+          <w:sz w:val="24"/>
+          <w:szCs w:val="24"/>
+        </w:rPr>
+      </w:pPr>
+      <w:r>
+        <w:rPr>
+          <w:rFonts w:ascii="Segoe UI" w:eastAsia="Times New Roman" w:hAnsi="Segoe UI" w:cs="Segoe UI"/>
+          <w:color w:val="24292E"/>
+          <w:sz w:val="24"/>
+          <w:szCs w:val="24"/>
+        </w:rPr>
+        <w:t>LIMIT 10 OFFSET </w:t>
+      </w:r>
+      <w:r>
+        <w:rPr>
+          <w:rFonts w:ascii="Segoe UI" w:eastAsia="Times New Roman" w:hAnsi="Segoe UI" w:cs="Segoe UI"/>
+          <w:b/>
+          <w:bCs/>
+          <w:i/>
+          <w:iCs/>
+          <w:color w:val="24292E"/>
+          <w:sz w:val="24"/>
+          <w:szCs w:val="24"/>
+        </w:rPr>
+        <w:t>page number * 10</w:t>
+      </w:r>
+    </w:p>
+    <w:p>
+      <w:pPr>
+        <w:shd w:val="clear" w:color="auto" w:fill="FFFFFF"/>
+        <w:spacing w:after="240" w:line="240" w:lineRule="auto"/>
+        <w:rPr>
+          <w:rFonts w:ascii="Segoe UI" w:eastAsia="Times New Roman" w:hAnsi="Segoe UI" w:cs="Segoe UI"/>
+          <w:color w:val="24292E"/>
+          <w:sz w:val="24"/>
+          <w:szCs w:val="24"/>
+        </w:rPr>
+      </w:pPr>
+    </w:p>
+    <w:p>
+      <w:pPr>
+        <w:shd w:val="clear" w:color="auto" w:fill="FFFFFF"/>
+        <w:spacing w:after="0" w:line="240" w:lineRule="auto"/>
+        <w:rPr>
+          <w:rFonts w:ascii="Segoe UI" w:eastAsia="Times New Roman" w:hAnsi="Segoe UI" w:cs="Segoe UI"/>
+          <w:color w:val="24292E"/>
+          <w:sz w:val="24"/>
+          <w:szCs w:val="24"/>
+        </w:rPr>
+      </w:pPr>
+      <w:r>
+        <w:rPr>
+          <w:rFonts w:ascii="Segoe UI" w:eastAsia="Times New Roman" w:hAnsi="Segoe UI" w:cs="Segoe UI"/>
+          <w:color w:val="24292E"/>
+          <w:sz w:val="24"/>
+          <w:szCs w:val="24"/>
+        </w:rPr>
+        <w:t>V </w:t>
+      </w:r>
+      <w:r>
+        <w:rPr>
+          <w:rFonts w:ascii="Segoe UI" w:eastAsia="Times New Roman" w:hAnsi="Segoe UI" w:cs="Segoe UI"/>
+          <w:i/>
+          <w:iCs/>
+          <w:color w:val="24292E"/>
+          <w:sz w:val="24"/>
+          <w:szCs w:val="24"/>
+        </w:rPr>
+        <w:t>conditions</w:t>
+      </w:r>
+      <w:r>
+        <w:rPr>
+          <w:rFonts w:ascii="Segoe UI" w:eastAsia="Times New Roman" w:hAnsi="Segoe UI" w:cs="Segoe UI"/>
+          <w:color w:val="24292E"/>
+          <w:sz w:val="24"/>
+          <w:szCs w:val="24"/>
+        </w:rPr>
+        <w:t> </w:t>
+      </w:r>
+      <w:proofErr w:type="spellStart"/>
+      <w:r>
+        <w:rPr>
+          <w:rFonts w:ascii="Segoe UI" w:eastAsia="Times New Roman" w:hAnsi="Segoe UI" w:cs="Segoe UI"/>
+          <w:color w:val="24292E"/>
+          <w:sz w:val="24"/>
+          <w:szCs w:val="24"/>
+        </w:rPr>
+        <w:t>každá</w:t>
+      </w:r>
+      <w:proofErr w:type="spellEnd"/>
+      <w:r>
+        <w:rPr>
+          <w:rFonts w:ascii="Segoe UI" w:eastAsia="Times New Roman" w:hAnsi="Segoe UI" w:cs="Segoe UI"/>
+          <w:color w:val="24292E"/>
+          <w:sz w:val="24"/>
+          <w:szCs w:val="24"/>
+        </w:rPr>
+        <w:t xml:space="preserve"> </w:t>
+      </w:r>
+      <w:proofErr w:type="spellStart"/>
+      <w:r>
+        <w:rPr>
+          <w:rFonts w:ascii="Segoe UI" w:eastAsia="Times New Roman" w:hAnsi="Segoe UI" w:cs="Segoe UI"/>
+          <w:color w:val="24292E"/>
+          <w:sz w:val="24"/>
+          <w:szCs w:val="24"/>
+        </w:rPr>
+        <w:t>podmienka</w:t>
+      </w:r>
+      <w:proofErr w:type="spellEnd"/>
+      <w:r>
+        <w:rPr>
+          <w:rFonts w:ascii="Segoe UI" w:eastAsia="Times New Roman" w:hAnsi="Segoe UI" w:cs="Segoe UI"/>
+          <w:color w:val="24292E"/>
+          <w:sz w:val="24"/>
+          <w:szCs w:val="24"/>
+        </w:rPr>
+        <w:t xml:space="preserve"> </w:t>
+      </w:r>
+      <w:proofErr w:type="spellStart"/>
+      <w:r>
+        <w:rPr>
+          <w:rFonts w:ascii="Segoe UI" w:eastAsia="Times New Roman" w:hAnsi="Segoe UI" w:cs="Segoe UI"/>
+          <w:color w:val="24292E"/>
+          <w:sz w:val="24"/>
+          <w:szCs w:val="24"/>
+        </w:rPr>
+        <w:t>začína</w:t>
+      </w:r>
+      <w:proofErr w:type="spellEnd"/>
+      <w:r>
+        <w:rPr>
+          <w:rFonts w:ascii="Segoe UI" w:eastAsia="Times New Roman" w:hAnsi="Segoe UI" w:cs="Segoe UI"/>
+          <w:color w:val="24292E"/>
+          <w:sz w:val="24"/>
+          <w:szCs w:val="24"/>
+        </w:rPr>
+        <w:t> </w:t>
+      </w:r>
+      <w:r>
+        <w:rPr>
+          <w:rFonts w:ascii="Segoe UI" w:eastAsia="Times New Roman" w:hAnsi="Segoe UI" w:cs="Segoe UI"/>
+          <w:i/>
+          <w:iCs/>
+          <w:color w:val="24292E"/>
+          <w:sz w:val="24"/>
+          <w:szCs w:val="24"/>
+        </w:rPr>
+        <w:t>AND</w:t>
+      </w:r>
+      <w:r>
+        <w:rPr>
+          <w:rFonts w:ascii="Segoe UI" w:eastAsia="Times New Roman" w:hAnsi="Segoe UI" w:cs="Segoe UI"/>
+          <w:color w:val="24292E"/>
+          <w:sz w:val="24"/>
+          <w:szCs w:val="24"/>
+        </w:rPr>
+        <w:t xml:space="preserve">. </w:t>
+      </w:r>
+      <w:proofErr w:type="spellStart"/>
+      <w:r>
+        <w:rPr>
+          <w:rFonts w:ascii="Segoe UI" w:eastAsia="Times New Roman" w:hAnsi="Segoe UI" w:cs="Segoe UI"/>
+          <w:color w:val="24292E"/>
+          <w:sz w:val="24"/>
+          <w:szCs w:val="24"/>
+        </w:rPr>
+        <w:t>Využítím</w:t>
+      </w:r>
+      <w:proofErr w:type="spellEnd"/>
+      <w:r>
+        <w:rPr>
+          <w:rFonts w:ascii="Segoe UI" w:eastAsia="Times New Roman" w:hAnsi="Segoe UI" w:cs="Segoe UI"/>
+          <w:color w:val="24292E"/>
+          <w:sz w:val="24"/>
+          <w:szCs w:val="24"/>
+        </w:rPr>
+        <w:t xml:space="preserve"> </w:t>
+      </w:r>
+      <w:proofErr w:type="spellStart"/>
+      <w:r>
+        <w:rPr>
+          <w:rFonts w:ascii="Segoe UI" w:eastAsia="Times New Roman" w:hAnsi="Segoe UI" w:cs="Segoe UI"/>
+          <w:color w:val="24292E"/>
+          <w:sz w:val="24"/>
+          <w:szCs w:val="24"/>
+        </w:rPr>
+        <w:t>klauzuly</w:t>
+      </w:r>
+      <w:proofErr w:type="spellEnd"/>
+      <w:r>
+        <w:rPr>
+          <w:rFonts w:ascii="Segoe UI" w:eastAsia="Times New Roman" w:hAnsi="Segoe UI" w:cs="Segoe UI"/>
+          <w:color w:val="24292E"/>
+          <w:sz w:val="24"/>
+          <w:szCs w:val="24"/>
+        </w:rPr>
+        <w:t> </w:t>
+      </w:r>
+      <w:r>
+        <w:rPr>
+          <w:rFonts w:ascii="Consolas" w:eastAsia="Times New Roman" w:hAnsi="Consolas" w:cs="Courier New"/>
+          <w:color w:val="24292E"/>
+          <w:sz w:val="20"/>
+          <w:szCs w:val="20"/>
+        </w:rPr>
+        <w:t>WHERE true</w:t>
+      </w:r>
+      <w:r>
+        <w:rPr>
+          <w:rFonts w:ascii="Segoe UI" w:eastAsia="Times New Roman" w:hAnsi="Segoe UI" w:cs="Segoe UI"/>
+          <w:color w:val="24292E"/>
+          <w:sz w:val="24"/>
+          <w:szCs w:val="24"/>
+        </w:rPr>
+        <w:t> </w:t>
+      </w:r>
+      <w:proofErr w:type="spellStart"/>
+      <w:r>
+        <w:rPr>
+          <w:rFonts w:ascii="Segoe UI" w:eastAsia="Times New Roman" w:hAnsi="Segoe UI" w:cs="Segoe UI"/>
+          <w:color w:val="24292E"/>
+          <w:sz w:val="24"/>
+          <w:szCs w:val="24"/>
+        </w:rPr>
+        <w:t>zaručíme</w:t>
+      </w:r>
+      <w:proofErr w:type="spellEnd"/>
+      <w:r>
+        <w:rPr>
+          <w:rFonts w:ascii="Segoe UI" w:eastAsia="Times New Roman" w:hAnsi="Segoe UI" w:cs="Segoe UI"/>
+          <w:color w:val="24292E"/>
+          <w:sz w:val="24"/>
+          <w:szCs w:val="24"/>
+        </w:rPr>
+        <w:t xml:space="preserve">, </w:t>
+      </w:r>
+      <w:proofErr w:type="spellStart"/>
+      <w:r>
+        <w:rPr>
+          <w:rFonts w:ascii="Segoe UI" w:eastAsia="Times New Roman" w:hAnsi="Segoe UI" w:cs="Segoe UI"/>
+          <w:color w:val="24292E"/>
+          <w:sz w:val="24"/>
+          <w:szCs w:val="24"/>
+        </w:rPr>
+        <w:t>že</w:t>
+      </w:r>
+      <w:proofErr w:type="spellEnd"/>
+      <w:r>
+        <w:rPr>
+          <w:rFonts w:ascii="Segoe UI" w:eastAsia="Times New Roman" w:hAnsi="Segoe UI" w:cs="Segoe UI"/>
+          <w:color w:val="24292E"/>
+          <w:sz w:val="24"/>
+          <w:szCs w:val="24"/>
+        </w:rPr>
+        <w:t xml:space="preserve"> </w:t>
+      </w:r>
+      <w:proofErr w:type="spellStart"/>
+      <w:r>
+        <w:rPr>
+          <w:rFonts w:ascii="Segoe UI" w:eastAsia="Times New Roman" w:hAnsi="Segoe UI" w:cs="Segoe UI"/>
+          <w:color w:val="24292E"/>
+          <w:sz w:val="24"/>
+          <w:szCs w:val="24"/>
+        </w:rPr>
+        <w:t>aj</w:t>
+      </w:r>
+      <w:proofErr w:type="spellEnd"/>
+      <w:r>
+        <w:rPr>
+          <w:rFonts w:ascii="Segoe UI" w:eastAsia="Times New Roman" w:hAnsi="Segoe UI" w:cs="Segoe UI"/>
+          <w:color w:val="24292E"/>
+          <w:sz w:val="24"/>
+          <w:szCs w:val="24"/>
+        </w:rPr>
+        <w:t xml:space="preserve"> </w:t>
+      </w:r>
+      <w:proofErr w:type="spellStart"/>
+      <w:r>
+        <w:rPr>
+          <w:rFonts w:ascii="Segoe UI" w:eastAsia="Times New Roman" w:hAnsi="Segoe UI" w:cs="Segoe UI"/>
+          <w:color w:val="24292E"/>
+          <w:sz w:val="24"/>
+          <w:szCs w:val="24"/>
+        </w:rPr>
+        <w:t>keď</w:t>
+      </w:r>
+      <w:proofErr w:type="spellEnd"/>
+      <w:r>
+        <w:rPr>
+          <w:rFonts w:ascii="Segoe UI" w:eastAsia="Times New Roman" w:hAnsi="Segoe UI" w:cs="Segoe UI"/>
+          <w:color w:val="24292E"/>
+          <w:sz w:val="24"/>
+          <w:szCs w:val="24"/>
+        </w:rPr>
+        <w:t xml:space="preserve"> je </w:t>
+      </w:r>
+      <w:proofErr w:type="spellStart"/>
+      <w:r>
+        <w:rPr>
+          <w:rFonts w:ascii="Segoe UI" w:eastAsia="Times New Roman" w:hAnsi="Segoe UI" w:cs="Segoe UI"/>
+          <w:color w:val="24292E"/>
+          <w:sz w:val="24"/>
+          <w:szCs w:val="24"/>
+        </w:rPr>
+        <w:t>podmienka</w:t>
+      </w:r>
+      <w:proofErr w:type="spellEnd"/>
+      <w:r>
+        <w:rPr>
+          <w:rFonts w:ascii="Segoe UI" w:eastAsia="Times New Roman" w:hAnsi="Segoe UI" w:cs="Segoe UI"/>
+          <w:color w:val="24292E"/>
+          <w:sz w:val="24"/>
+          <w:szCs w:val="24"/>
+        </w:rPr>
+        <w:t xml:space="preserve"> </w:t>
+      </w:r>
+      <w:proofErr w:type="spellStart"/>
+      <w:r>
+        <w:rPr>
+          <w:rFonts w:ascii="Segoe UI" w:eastAsia="Times New Roman" w:hAnsi="Segoe UI" w:cs="Segoe UI"/>
+          <w:color w:val="24292E"/>
+          <w:sz w:val="24"/>
+          <w:szCs w:val="24"/>
+        </w:rPr>
+        <w:t>prázdna</w:t>
+      </w:r>
+      <w:proofErr w:type="spellEnd"/>
+      <w:r>
+        <w:rPr>
+          <w:rFonts w:ascii="Segoe UI" w:eastAsia="Times New Roman" w:hAnsi="Segoe UI" w:cs="Segoe UI"/>
+          <w:color w:val="24292E"/>
+          <w:sz w:val="24"/>
+          <w:szCs w:val="24"/>
+        </w:rPr>
+        <w:t xml:space="preserve">, query </w:t>
+      </w:r>
+      <w:proofErr w:type="spellStart"/>
+      <w:r>
+        <w:rPr>
+          <w:rFonts w:ascii="Segoe UI" w:eastAsia="Times New Roman" w:hAnsi="Segoe UI" w:cs="Segoe UI"/>
+          <w:color w:val="24292E"/>
+          <w:sz w:val="24"/>
+          <w:szCs w:val="24"/>
+        </w:rPr>
+        <w:t>sa</w:t>
+      </w:r>
+      <w:proofErr w:type="spellEnd"/>
+      <w:r>
+        <w:rPr>
+          <w:rFonts w:ascii="Segoe UI" w:eastAsia="Times New Roman" w:hAnsi="Segoe UI" w:cs="Segoe UI"/>
+          <w:color w:val="24292E"/>
+          <w:sz w:val="24"/>
+          <w:szCs w:val="24"/>
+        </w:rPr>
+        <w:t xml:space="preserve"> </w:t>
+      </w:r>
+      <w:proofErr w:type="spellStart"/>
+      <w:r>
+        <w:rPr>
+          <w:rFonts w:ascii="Segoe UI" w:eastAsia="Times New Roman" w:hAnsi="Segoe UI" w:cs="Segoe UI"/>
+          <w:color w:val="24292E"/>
+          <w:sz w:val="24"/>
+          <w:szCs w:val="24"/>
+        </w:rPr>
+        <w:t>vykoná</w:t>
+      </w:r>
+      <w:proofErr w:type="spellEnd"/>
+      <w:r>
+        <w:rPr>
+          <w:rFonts w:ascii="Segoe UI" w:eastAsia="Times New Roman" w:hAnsi="Segoe UI" w:cs="Segoe UI"/>
+          <w:color w:val="24292E"/>
+          <w:sz w:val="24"/>
+          <w:szCs w:val="24"/>
+        </w:rPr>
+        <w:t xml:space="preserve"> bez </w:t>
+      </w:r>
+      <w:proofErr w:type="spellStart"/>
+      <w:r>
+        <w:rPr>
+          <w:rFonts w:ascii="Segoe UI" w:eastAsia="Times New Roman" w:hAnsi="Segoe UI" w:cs="Segoe UI"/>
+          <w:color w:val="24292E"/>
+          <w:sz w:val="24"/>
+          <w:szCs w:val="24"/>
+        </w:rPr>
+        <w:t>toho</w:t>
+      </w:r>
+      <w:proofErr w:type="spellEnd"/>
+      <w:r>
+        <w:rPr>
+          <w:rFonts w:ascii="Segoe UI" w:eastAsia="Times New Roman" w:hAnsi="Segoe UI" w:cs="Segoe UI"/>
+          <w:color w:val="24292E"/>
+          <w:sz w:val="24"/>
+          <w:szCs w:val="24"/>
+        </w:rPr>
+        <w:t xml:space="preserve">, aby </w:t>
+      </w:r>
+      <w:proofErr w:type="spellStart"/>
+      <w:r>
+        <w:rPr>
+          <w:rFonts w:ascii="Segoe UI" w:eastAsia="Times New Roman" w:hAnsi="Segoe UI" w:cs="Segoe UI"/>
+          <w:color w:val="24292E"/>
+          <w:sz w:val="24"/>
+          <w:szCs w:val="24"/>
+        </w:rPr>
+        <w:t>sme</w:t>
+      </w:r>
+      <w:proofErr w:type="spellEnd"/>
+      <w:r>
+        <w:rPr>
+          <w:rFonts w:ascii="Segoe UI" w:eastAsia="Times New Roman" w:hAnsi="Segoe UI" w:cs="Segoe UI"/>
+          <w:color w:val="24292E"/>
+          <w:sz w:val="24"/>
+          <w:szCs w:val="24"/>
+        </w:rPr>
+        <w:t xml:space="preserve"> </w:t>
+      </w:r>
+      <w:proofErr w:type="spellStart"/>
+      <w:r>
+        <w:rPr>
+          <w:rFonts w:ascii="Segoe UI" w:eastAsia="Times New Roman" w:hAnsi="Segoe UI" w:cs="Segoe UI"/>
+          <w:color w:val="24292E"/>
+          <w:sz w:val="24"/>
+          <w:szCs w:val="24"/>
+        </w:rPr>
+        <w:t>zisťovali</w:t>
+      </w:r>
+      <w:proofErr w:type="spellEnd"/>
+      <w:r>
+        <w:rPr>
+          <w:rFonts w:ascii="Segoe UI" w:eastAsia="Times New Roman" w:hAnsi="Segoe UI" w:cs="Segoe UI"/>
+          <w:color w:val="24292E"/>
+          <w:sz w:val="24"/>
+          <w:szCs w:val="24"/>
+        </w:rPr>
+        <w:t xml:space="preserve">, </w:t>
+      </w:r>
+      <w:proofErr w:type="spellStart"/>
+      <w:r>
+        <w:rPr>
+          <w:rFonts w:ascii="Segoe UI" w:eastAsia="Times New Roman" w:hAnsi="Segoe UI" w:cs="Segoe UI"/>
+          <w:color w:val="24292E"/>
+          <w:sz w:val="24"/>
+          <w:szCs w:val="24"/>
+        </w:rPr>
+        <w:t>či</w:t>
+      </w:r>
+      <w:proofErr w:type="spellEnd"/>
+      <w:r>
+        <w:rPr>
+          <w:rFonts w:ascii="Segoe UI" w:eastAsia="Times New Roman" w:hAnsi="Segoe UI" w:cs="Segoe UI"/>
+          <w:color w:val="24292E"/>
+          <w:sz w:val="24"/>
+          <w:szCs w:val="24"/>
+        </w:rPr>
+        <w:t xml:space="preserve"> je </w:t>
+      </w:r>
+      <w:proofErr w:type="spellStart"/>
+      <w:r>
+        <w:rPr>
+          <w:rFonts w:ascii="Segoe UI" w:eastAsia="Times New Roman" w:hAnsi="Segoe UI" w:cs="Segoe UI"/>
+          <w:color w:val="24292E"/>
+          <w:sz w:val="24"/>
+          <w:szCs w:val="24"/>
+        </w:rPr>
+        <w:t>podmienka</w:t>
+      </w:r>
+      <w:proofErr w:type="spellEnd"/>
+      <w:r>
+        <w:rPr>
+          <w:rFonts w:ascii="Segoe UI" w:eastAsia="Times New Roman" w:hAnsi="Segoe UI" w:cs="Segoe UI"/>
+          <w:color w:val="24292E"/>
+          <w:sz w:val="24"/>
+          <w:szCs w:val="24"/>
+        </w:rPr>
+        <w:t xml:space="preserve"> </w:t>
+      </w:r>
+      <w:proofErr w:type="spellStart"/>
+      <w:r>
+        <w:rPr>
+          <w:rFonts w:ascii="Segoe UI" w:eastAsia="Times New Roman" w:hAnsi="Segoe UI" w:cs="Segoe UI"/>
+          <w:color w:val="24292E"/>
+          <w:sz w:val="24"/>
+          <w:szCs w:val="24"/>
+        </w:rPr>
+        <w:t>prázdna</w:t>
+      </w:r>
+      <w:proofErr w:type="spellEnd"/>
+      <w:r>
+        <w:rPr>
+          <w:rFonts w:ascii="Segoe UI" w:eastAsia="Times New Roman" w:hAnsi="Segoe UI" w:cs="Segoe UI"/>
+          <w:color w:val="24292E"/>
+          <w:sz w:val="24"/>
+          <w:szCs w:val="24"/>
+        </w:rPr>
+        <w:t xml:space="preserve"> </w:t>
+      </w:r>
+      <w:proofErr w:type="spellStart"/>
+      <w:r>
+        <w:rPr>
+          <w:rFonts w:ascii="Segoe UI" w:eastAsia="Times New Roman" w:hAnsi="Segoe UI" w:cs="Segoe UI"/>
+          <w:color w:val="24292E"/>
+          <w:sz w:val="24"/>
+          <w:szCs w:val="24"/>
+        </w:rPr>
+        <w:t>alebo</w:t>
+      </w:r>
+      <w:proofErr w:type="spellEnd"/>
+      <w:r>
+        <w:rPr>
+          <w:rFonts w:ascii="Segoe UI" w:eastAsia="Times New Roman" w:hAnsi="Segoe UI" w:cs="Segoe UI"/>
+          <w:color w:val="24292E"/>
+          <w:sz w:val="24"/>
+          <w:szCs w:val="24"/>
+        </w:rPr>
+        <w:t xml:space="preserve"> </w:t>
+      </w:r>
+      <w:proofErr w:type="spellStart"/>
+      <w:r>
+        <w:rPr>
+          <w:rFonts w:ascii="Segoe UI" w:eastAsia="Times New Roman" w:hAnsi="Segoe UI" w:cs="Segoe UI"/>
+          <w:color w:val="24292E"/>
+          <w:sz w:val="24"/>
+          <w:szCs w:val="24"/>
+        </w:rPr>
+        <w:t>nie</w:t>
+      </w:r>
+      <w:proofErr w:type="spellEnd"/>
+      <w:r>
+        <w:rPr>
+          <w:rFonts w:ascii="Segoe UI" w:eastAsia="Times New Roman" w:hAnsi="Segoe UI" w:cs="Segoe UI"/>
+          <w:color w:val="24292E"/>
+          <w:sz w:val="24"/>
+          <w:szCs w:val="24"/>
+        </w:rPr>
+        <w:t xml:space="preserve">. </w:t>
+      </w:r>
+      <w:proofErr w:type="spellStart"/>
+      <w:r>
+        <w:rPr>
+          <w:rFonts w:ascii="Segoe UI" w:eastAsia="Times New Roman" w:hAnsi="Segoe UI" w:cs="Segoe UI"/>
+          <w:color w:val="24292E"/>
+          <w:sz w:val="24"/>
+          <w:szCs w:val="24"/>
+        </w:rPr>
+        <w:t>Príklad</w:t>
+      </w:r>
+      <w:proofErr w:type="spellEnd"/>
+      <w:r>
+        <w:rPr>
+          <w:rFonts w:ascii="Segoe UI" w:eastAsia="Times New Roman" w:hAnsi="Segoe UI" w:cs="Segoe UI"/>
+          <w:color w:val="24292E"/>
+          <w:sz w:val="24"/>
+          <w:szCs w:val="24"/>
+        </w:rPr>
+        <w:t xml:space="preserve"> pre </w:t>
+      </w:r>
+      <w:proofErr w:type="spellStart"/>
+      <w:r>
+        <w:rPr>
+          <w:rFonts w:ascii="Segoe UI" w:eastAsia="Times New Roman" w:hAnsi="Segoe UI" w:cs="Segoe UI"/>
+          <w:color w:val="24292E"/>
+          <w:sz w:val="24"/>
+          <w:szCs w:val="24"/>
+        </w:rPr>
+        <w:t>podmienku</w:t>
+      </w:r>
+      <w:proofErr w:type="spellEnd"/>
+      <w:r>
+        <w:rPr>
+          <w:rFonts w:ascii="Segoe UI" w:eastAsia="Times New Roman" w:hAnsi="Segoe UI" w:cs="Segoe UI"/>
+          <w:color w:val="24292E"/>
+          <w:sz w:val="24"/>
+          <w:szCs w:val="24"/>
+        </w:rPr>
+        <w:t xml:space="preserve"> je </w:t>
+      </w:r>
+      <w:proofErr w:type="spellStart"/>
+      <w:r>
+        <w:rPr>
+          <w:rFonts w:ascii="Segoe UI" w:eastAsia="Times New Roman" w:hAnsi="Segoe UI" w:cs="Segoe UI"/>
+          <w:color w:val="24292E"/>
+          <w:sz w:val="24"/>
+          <w:szCs w:val="24"/>
+        </w:rPr>
+        <w:t>teda</w:t>
+      </w:r>
+      <w:proofErr w:type="spellEnd"/>
+      <w:r>
+        <w:rPr>
+          <w:rFonts w:ascii="Segoe UI" w:eastAsia="Times New Roman" w:hAnsi="Segoe UI" w:cs="Segoe UI"/>
+          <w:color w:val="24292E"/>
+          <w:sz w:val="24"/>
+          <w:szCs w:val="24"/>
+        </w:rPr>
+        <w:t xml:space="preserve"> </w:t>
+      </w:r>
+      <w:proofErr w:type="spellStart"/>
+      <w:r>
+        <w:rPr>
+          <w:rFonts w:ascii="Segoe UI" w:eastAsia="Times New Roman" w:hAnsi="Segoe UI" w:cs="Segoe UI"/>
+          <w:color w:val="24292E"/>
+          <w:sz w:val="24"/>
+          <w:szCs w:val="24"/>
+        </w:rPr>
+        <w:t>napríklad</w:t>
+      </w:r>
+      <w:proofErr w:type="spellEnd"/>
+      <w:r>
+        <w:rPr>
+          <w:rFonts w:ascii="Segoe UI" w:eastAsia="Times New Roman" w:hAnsi="Segoe UI" w:cs="Segoe UI"/>
+          <w:color w:val="24292E"/>
+          <w:sz w:val="24"/>
+          <w:szCs w:val="24"/>
+        </w:rPr>
+        <w:t>:</w:t>
+      </w:r>
+    </w:p>
+    <w:p>
+      <w:pPr>
+        <w:shd w:val="clear" w:color="auto" w:fill="FFFFFF"/>
+        <w:spacing w:after="0" w:line="240" w:lineRule="auto"/>
+        <w:rPr>
+          <w:rFonts w:ascii="Segoe UI" w:eastAsia="Times New Roman" w:hAnsi="Segoe UI" w:cs="Segoe UI"/>
+          <w:color w:val="24292E"/>
+          <w:sz w:val="24"/>
+          <w:szCs w:val="24"/>
+        </w:rPr>
+      </w:pPr>
+      <w:r>
+        <w:rPr>
+          <w:rFonts w:ascii="Consolas" w:eastAsia="Times New Roman" w:hAnsi="Consolas" w:cs="Courier New"/>
+          <w:color w:val="24292E"/>
+          <w:sz w:val="20"/>
+          <w:szCs w:val="20"/>
+        </w:rPr>
+        <w:t>WHERE true</w:t>
+      </w:r>
+    </w:p>
+    <w:p>
+      <w:pPr>
+        <w:shd w:val="clear" w:color="auto" w:fill="FFFFFF"/>
+        <w:spacing w:after="240" w:line="240" w:lineRule="auto"/>
+        <w:rPr>
+          <w:rFonts w:ascii="Segoe UI" w:eastAsia="Times New Roman" w:hAnsi="Segoe UI" w:cs="Segoe UI"/>
+          <w:color w:val="24292E"/>
+          <w:sz w:val="24"/>
+          <w:szCs w:val="24"/>
+        </w:rPr>
+      </w:pPr>
+      <w:r>
+        <w:rPr>
+          <w:rFonts w:ascii="Segoe UI" w:eastAsia="Times New Roman" w:hAnsi="Segoe UI" w:cs="Segoe UI"/>
+          <w:color w:val="24292E"/>
+          <w:sz w:val="24"/>
+          <w:szCs w:val="24"/>
+        </w:rPr>
+        <w:t xml:space="preserve">`AND </w:t>
+      </w:r>
+      <w:proofErr w:type="spellStart"/>
+      <w:proofErr w:type="gramStart"/>
+      <w:r>
+        <w:rPr>
+          <w:rFonts w:ascii="Segoe UI" w:eastAsia="Times New Roman" w:hAnsi="Segoe UI" w:cs="Segoe UI"/>
+          <w:color w:val="24292E"/>
+          <w:sz w:val="24"/>
+          <w:szCs w:val="24"/>
+        </w:rPr>
+        <w:t>c.category</w:t>
+      </w:r>
+      <w:proofErr w:type="gramEnd"/>
+      <w:r>
+        <w:rPr>
+          <w:rFonts w:ascii="Segoe UI" w:eastAsia="Times New Roman" w:hAnsi="Segoe UI" w:cs="Segoe UI"/>
+          <w:color w:val="24292E"/>
+          <w:sz w:val="24"/>
+          <w:szCs w:val="24"/>
+        </w:rPr>
+        <w:t>_name</w:t>
+      </w:r>
+      <w:proofErr w:type="spellEnd"/>
+      <w:r>
+        <w:rPr>
+          <w:rFonts w:ascii="Segoe UI" w:eastAsia="Times New Roman" w:hAnsi="Segoe UI" w:cs="Segoe UI"/>
+          <w:color w:val="24292E"/>
+          <w:sz w:val="24"/>
+          <w:szCs w:val="24"/>
+        </w:rPr>
+        <w:t xml:space="preserve"> = 'Bonding'</w:t>
+      </w:r>
+    </w:p>
+    <w:p>
+      <w:pPr>
+        <w:shd w:val="clear" w:color="auto" w:fill="FFFFFF"/>
+        <w:spacing w:after="0" w:line="240" w:lineRule="auto"/>
+        <w:rPr>
+          <w:rFonts w:ascii="Segoe UI" w:eastAsia="Times New Roman" w:hAnsi="Segoe UI" w:cs="Segoe UI"/>
+          <w:color w:val="24292E"/>
+          <w:sz w:val="24"/>
+          <w:szCs w:val="24"/>
+        </w:rPr>
+      </w:pPr>
+      <w:r>
+        <w:rPr>
+          <w:rFonts w:ascii="Consolas" w:eastAsia="Times New Roman" w:hAnsi="Consolas" w:cs="Courier New"/>
+          <w:color w:val="24292E"/>
+          <w:sz w:val="20"/>
+          <w:szCs w:val="20"/>
+        </w:rPr>
+        <w:t>AND LOWER(</w:t>
+      </w:r>
+      <w:proofErr w:type="spellStart"/>
+      <w:proofErr w:type="gramStart"/>
+      <w:r>
+        <w:rPr>
+          <w:rFonts w:ascii="Consolas" w:eastAsia="Times New Roman" w:hAnsi="Consolas" w:cs="Courier New"/>
+          <w:color w:val="24292E"/>
+          <w:sz w:val="20"/>
+          <w:szCs w:val="20"/>
+        </w:rPr>
+        <w:t>f.alias</w:t>
+      </w:r>
+      <w:proofErr w:type="spellEnd"/>
+      <w:proofErr w:type="gramEnd"/>
+      <w:r>
+        <w:rPr>
+          <w:rFonts w:ascii="Consolas" w:eastAsia="Times New Roman" w:hAnsi="Consolas" w:cs="Courier New"/>
+          <w:color w:val="24292E"/>
+          <w:sz w:val="20"/>
+          <w:szCs w:val="20"/>
+        </w:rPr>
+        <w:t>) LIKE LOWER('%Bria%')</w:t>
+      </w:r>
+    </w:p>
+    <w:p>
+      <w:pPr>
+        <w:shd w:val="clear" w:color="auto" w:fill="FFFFFF"/>
+        <w:spacing w:after="240" w:line="240" w:lineRule="auto"/>
+        <w:rPr>
+          <w:rFonts w:ascii="Segoe UI" w:eastAsia="Times New Roman" w:hAnsi="Segoe UI" w:cs="Segoe UI"/>
+          <w:color w:val="24292E"/>
+          <w:sz w:val="24"/>
+          <w:szCs w:val="24"/>
+        </w:rPr>
+      </w:pPr>
+      <w:proofErr w:type="spellStart"/>
+      <w:r>
+        <w:rPr>
+          <w:rFonts w:ascii="Segoe UI" w:eastAsia="Times New Roman" w:hAnsi="Segoe UI" w:cs="Segoe UI"/>
+          <w:color w:val="24292E"/>
+          <w:sz w:val="24"/>
+          <w:szCs w:val="24"/>
+        </w:rPr>
+        <w:t>alebo</w:t>
+      </w:r>
+      <w:proofErr w:type="spellEnd"/>
+    </w:p>
+    <w:p>
+      <w:pPr>
+        <w:shd w:val="clear" w:color="auto" w:fill="FFFFFF"/>
+        <w:spacing w:after="0" w:line="240" w:lineRule="auto"/>
+        <w:rPr>
+          <w:rFonts w:ascii="Segoe UI" w:eastAsia="Times New Roman" w:hAnsi="Segoe UI" w:cs="Segoe UI"/>
+          <w:color w:val="24292E"/>
+          <w:sz w:val="24"/>
+          <w:szCs w:val="24"/>
+        </w:rPr>
+      </w:pPr>
+      <w:r>
+        <w:rPr>
+          <w:rFonts w:ascii="Consolas" w:eastAsia="Times New Roman" w:hAnsi="Consolas" w:cs="Courier New"/>
+          <w:color w:val="24292E"/>
+          <w:sz w:val="20"/>
+          <w:szCs w:val="20"/>
+        </w:rPr>
+        <w:t>WHERE true</w:t>
+      </w:r>
+    </w:p>
+    <w:p>
+      <w:pPr>
+        <w:shd w:val="clear" w:color="auto" w:fill="FFFFFF"/>
+        <w:spacing w:after="240" w:line="240" w:lineRule="auto"/>
+        <w:rPr>
+          <w:rFonts w:ascii="Segoe UI" w:eastAsia="Times New Roman" w:hAnsi="Segoe UI" w:cs="Segoe UI"/>
+          <w:color w:val="24292E"/>
+          <w:sz w:val="24"/>
+          <w:szCs w:val="24"/>
+        </w:rPr>
+      </w:pPr>
+      <w:proofErr w:type="spellStart"/>
+      <w:r>
+        <w:rPr>
+          <w:rFonts w:ascii="Segoe UI" w:eastAsia="Times New Roman" w:hAnsi="Segoe UI" w:cs="Segoe UI"/>
+          <w:color w:val="24292E"/>
+          <w:sz w:val="24"/>
+          <w:szCs w:val="24"/>
+        </w:rPr>
+        <w:t>Prvá</w:t>
+      </w:r>
+      <w:proofErr w:type="spellEnd"/>
+      <w:r>
+        <w:rPr>
+          <w:rFonts w:ascii="Segoe UI" w:eastAsia="Times New Roman" w:hAnsi="Segoe UI" w:cs="Segoe UI"/>
+          <w:color w:val="24292E"/>
+          <w:sz w:val="24"/>
+          <w:szCs w:val="24"/>
+        </w:rPr>
+        <w:t xml:space="preserve"> </w:t>
+      </w:r>
+      <w:proofErr w:type="spellStart"/>
+      <w:r>
+        <w:rPr>
+          <w:rFonts w:ascii="Segoe UI" w:eastAsia="Times New Roman" w:hAnsi="Segoe UI" w:cs="Segoe UI"/>
+          <w:color w:val="24292E"/>
+          <w:sz w:val="24"/>
+          <w:szCs w:val="24"/>
+        </w:rPr>
+        <w:t>podmienka</w:t>
+      </w:r>
+      <w:proofErr w:type="spellEnd"/>
+      <w:r>
+        <w:rPr>
+          <w:rFonts w:ascii="Segoe UI" w:eastAsia="Times New Roman" w:hAnsi="Segoe UI" w:cs="Segoe UI"/>
+          <w:color w:val="24292E"/>
+          <w:sz w:val="24"/>
+          <w:szCs w:val="24"/>
+        </w:rPr>
+        <w:t xml:space="preserve"> </w:t>
+      </w:r>
+      <w:proofErr w:type="spellStart"/>
+      <w:r>
+        <w:rPr>
+          <w:rFonts w:ascii="Segoe UI" w:eastAsia="Times New Roman" w:hAnsi="Segoe UI" w:cs="Segoe UI"/>
+          <w:color w:val="24292E"/>
+          <w:sz w:val="24"/>
+          <w:szCs w:val="24"/>
+        </w:rPr>
+        <w:t>nám</w:t>
+      </w:r>
+      <w:proofErr w:type="spellEnd"/>
+      <w:r>
+        <w:rPr>
+          <w:rFonts w:ascii="Segoe UI" w:eastAsia="Times New Roman" w:hAnsi="Segoe UI" w:cs="Segoe UI"/>
+          <w:color w:val="24292E"/>
+          <w:sz w:val="24"/>
+          <w:szCs w:val="24"/>
+        </w:rPr>
+        <w:t xml:space="preserve"> </w:t>
+      </w:r>
+      <w:proofErr w:type="spellStart"/>
+      <w:r>
+        <w:rPr>
+          <w:rFonts w:ascii="Segoe UI" w:eastAsia="Times New Roman" w:hAnsi="Segoe UI" w:cs="Segoe UI"/>
+          <w:color w:val="24292E"/>
+          <w:sz w:val="24"/>
+          <w:szCs w:val="24"/>
+        </w:rPr>
+        <w:t>reguluje</w:t>
+      </w:r>
+      <w:proofErr w:type="spellEnd"/>
+      <w:r>
+        <w:rPr>
+          <w:rFonts w:ascii="Segoe UI" w:eastAsia="Times New Roman" w:hAnsi="Segoe UI" w:cs="Segoe UI"/>
+          <w:color w:val="24292E"/>
+          <w:sz w:val="24"/>
+          <w:szCs w:val="24"/>
+        </w:rPr>
+        <w:t xml:space="preserve"> </w:t>
+      </w:r>
+      <w:proofErr w:type="spellStart"/>
+      <w:r>
+        <w:rPr>
+          <w:rFonts w:ascii="Segoe UI" w:eastAsia="Times New Roman" w:hAnsi="Segoe UI" w:cs="Segoe UI"/>
+          <w:color w:val="24292E"/>
+          <w:sz w:val="24"/>
+          <w:szCs w:val="24"/>
+        </w:rPr>
+        <w:t>rozsah</w:t>
+      </w:r>
+      <w:proofErr w:type="spellEnd"/>
+      <w:r>
+        <w:rPr>
+          <w:rFonts w:ascii="Segoe UI" w:eastAsia="Times New Roman" w:hAnsi="Segoe UI" w:cs="Segoe UI"/>
+          <w:color w:val="24292E"/>
+          <w:sz w:val="24"/>
+          <w:szCs w:val="24"/>
+        </w:rPr>
+        <w:t xml:space="preserve"> </w:t>
+      </w:r>
+      <w:proofErr w:type="spellStart"/>
+      <w:r>
+        <w:rPr>
+          <w:rFonts w:ascii="Segoe UI" w:eastAsia="Times New Roman" w:hAnsi="Segoe UI" w:cs="Segoe UI"/>
+          <w:color w:val="24292E"/>
+          <w:sz w:val="24"/>
+          <w:szCs w:val="24"/>
+        </w:rPr>
+        <w:t>na</w:t>
+      </w:r>
+      <w:proofErr w:type="spellEnd"/>
+      <w:r>
+        <w:rPr>
+          <w:rFonts w:ascii="Segoe UI" w:eastAsia="Times New Roman" w:hAnsi="Segoe UI" w:cs="Segoe UI"/>
+          <w:color w:val="24292E"/>
+          <w:sz w:val="24"/>
+          <w:szCs w:val="24"/>
+        </w:rPr>
+        <w:t xml:space="preserve"> </w:t>
+      </w:r>
+      <w:proofErr w:type="spellStart"/>
+      <w:r>
+        <w:rPr>
+          <w:rFonts w:ascii="Segoe UI" w:eastAsia="Times New Roman" w:hAnsi="Segoe UI" w:cs="Segoe UI"/>
+          <w:color w:val="24292E"/>
+          <w:sz w:val="24"/>
+          <w:szCs w:val="24"/>
+        </w:rPr>
+        <w:t>iba</w:t>
+      </w:r>
+      <w:proofErr w:type="spellEnd"/>
+      <w:r>
+        <w:rPr>
+          <w:rFonts w:ascii="Segoe UI" w:eastAsia="Times New Roman" w:hAnsi="Segoe UI" w:cs="Segoe UI"/>
+          <w:color w:val="24292E"/>
+          <w:sz w:val="24"/>
+          <w:szCs w:val="24"/>
+        </w:rPr>
+        <w:t xml:space="preserve"> </w:t>
+      </w:r>
+      <w:proofErr w:type="spellStart"/>
+      <w:r>
+        <w:rPr>
+          <w:rFonts w:ascii="Segoe UI" w:eastAsia="Times New Roman" w:hAnsi="Segoe UI" w:cs="Segoe UI"/>
+          <w:color w:val="24292E"/>
+          <w:sz w:val="24"/>
+          <w:szCs w:val="24"/>
+        </w:rPr>
+        <w:t>ponuky</w:t>
+      </w:r>
+      <w:proofErr w:type="spellEnd"/>
+      <w:r>
+        <w:rPr>
+          <w:rFonts w:ascii="Segoe UI" w:eastAsia="Times New Roman" w:hAnsi="Segoe UI" w:cs="Segoe UI"/>
+          <w:color w:val="24292E"/>
+          <w:sz w:val="24"/>
+          <w:szCs w:val="24"/>
+        </w:rPr>
+        <w:t xml:space="preserve"> z </w:t>
+      </w:r>
+      <w:proofErr w:type="spellStart"/>
+      <w:r>
+        <w:rPr>
+          <w:rFonts w:ascii="Segoe UI" w:eastAsia="Times New Roman" w:hAnsi="Segoe UI" w:cs="Segoe UI"/>
+          <w:color w:val="24292E"/>
+          <w:sz w:val="24"/>
+          <w:szCs w:val="24"/>
+        </w:rPr>
+        <w:t>kategórie</w:t>
+      </w:r>
+      <w:proofErr w:type="spellEnd"/>
+      <w:r>
+        <w:rPr>
+          <w:rFonts w:ascii="Segoe UI" w:eastAsia="Times New Roman" w:hAnsi="Segoe UI" w:cs="Segoe UI"/>
+          <w:color w:val="24292E"/>
+          <w:sz w:val="24"/>
+          <w:szCs w:val="24"/>
+        </w:rPr>
+        <w:t xml:space="preserve"> Bonding a </w:t>
+      </w:r>
+      <w:proofErr w:type="spellStart"/>
+      <w:r>
+        <w:rPr>
+          <w:rFonts w:ascii="Segoe UI" w:eastAsia="Times New Roman" w:hAnsi="Segoe UI" w:cs="Segoe UI"/>
+          <w:color w:val="24292E"/>
+          <w:sz w:val="24"/>
+          <w:szCs w:val="24"/>
+        </w:rPr>
+        <w:t>používateľov</w:t>
+      </w:r>
+      <w:proofErr w:type="spellEnd"/>
+      <w:r>
+        <w:rPr>
+          <w:rFonts w:ascii="Segoe UI" w:eastAsia="Times New Roman" w:hAnsi="Segoe UI" w:cs="Segoe UI"/>
+          <w:color w:val="24292E"/>
+          <w:sz w:val="24"/>
+          <w:szCs w:val="24"/>
+        </w:rPr>
+        <w:t xml:space="preserve">, </w:t>
+      </w:r>
+      <w:proofErr w:type="spellStart"/>
+      <w:r>
+        <w:rPr>
+          <w:rFonts w:ascii="Segoe UI" w:eastAsia="Times New Roman" w:hAnsi="Segoe UI" w:cs="Segoe UI"/>
+          <w:color w:val="24292E"/>
+          <w:sz w:val="24"/>
+          <w:szCs w:val="24"/>
+        </w:rPr>
+        <w:t>ktorý</w:t>
+      </w:r>
+      <w:proofErr w:type="spellEnd"/>
+      <w:r>
+        <w:rPr>
+          <w:rFonts w:ascii="Segoe UI" w:eastAsia="Times New Roman" w:hAnsi="Segoe UI" w:cs="Segoe UI"/>
+          <w:color w:val="24292E"/>
+          <w:sz w:val="24"/>
+          <w:szCs w:val="24"/>
+        </w:rPr>
+        <w:t xml:space="preserve"> </w:t>
+      </w:r>
+      <w:proofErr w:type="spellStart"/>
+      <w:r>
+        <w:rPr>
+          <w:rFonts w:ascii="Segoe UI" w:eastAsia="Times New Roman" w:hAnsi="Segoe UI" w:cs="Segoe UI"/>
+          <w:color w:val="24292E"/>
+          <w:sz w:val="24"/>
+          <w:szCs w:val="24"/>
+        </w:rPr>
+        <w:t>majú</w:t>
+      </w:r>
+      <w:proofErr w:type="spellEnd"/>
+      <w:r>
+        <w:rPr>
+          <w:rFonts w:ascii="Segoe UI" w:eastAsia="Times New Roman" w:hAnsi="Segoe UI" w:cs="Segoe UI"/>
+          <w:color w:val="24292E"/>
+          <w:sz w:val="24"/>
+          <w:szCs w:val="24"/>
+        </w:rPr>
+        <w:t xml:space="preserve"> v </w:t>
+      </w:r>
+      <w:proofErr w:type="spellStart"/>
+      <w:r>
+        <w:rPr>
+          <w:rFonts w:ascii="Segoe UI" w:eastAsia="Times New Roman" w:hAnsi="Segoe UI" w:cs="Segoe UI"/>
+          <w:color w:val="24292E"/>
+          <w:sz w:val="24"/>
+          <w:szCs w:val="24"/>
+        </w:rPr>
+        <w:t>prezývke</w:t>
+      </w:r>
+      <w:proofErr w:type="spellEnd"/>
+      <w:r>
+        <w:rPr>
+          <w:rFonts w:ascii="Segoe UI" w:eastAsia="Times New Roman" w:hAnsi="Segoe UI" w:cs="Segoe UI"/>
+          <w:color w:val="24292E"/>
+          <w:sz w:val="24"/>
+          <w:szCs w:val="24"/>
+        </w:rPr>
+        <w:t xml:space="preserve"> </w:t>
+      </w:r>
+      <w:proofErr w:type="spellStart"/>
+      <w:r>
+        <w:rPr>
+          <w:rFonts w:ascii="Segoe UI" w:eastAsia="Times New Roman" w:hAnsi="Segoe UI" w:cs="Segoe UI"/>
+          <w:color w:val="24292E"/>
+          <w:sz w:val="24"/>
+          <w:szCs w:val="24"/>
+        </w:rPr>
+        <w:t>časť</w:t>
+      </w:r>
+      <w:proofErr w:type="spellEnd"/>
+      <w:r>
+        <w:rPr>
+          <w:rFonts w:ascii="Segoe UI" w:eastAsia="Times New Roman" w:hAnsi="Segoe UI" w:cs="Segoe UI"/>
+          <w:color w:val="24292E"/>
+          <w:sz w:val="24"/>
+          <w:szCs w:val="24"/>
+        </w:rPr>
+        <w:t xml:space="preserve"> 'Bria'.</w:t>
+      </w:r>
+    </w:p>
+    <w:p>
+      <w:pPr>
+        <w:shd w:val="clear" w:color="auto" w:fill="FFFFFF"/>
+        <w:spacing w:after="240" w:line="240" w:lineRule="auto"/>
+        <w:rPr>
+          <w:rFonts w:ascii="Segoe UI" w:eastAsia="Times New Roman" w:hAnsi="Segoe UI" w:cs="Segoe UI"/>
+          <w:color w:val="24292E"/>
+          <w:sz w:val="24"/>
+          <w:szCs w:val="24"/>
+        </w:rPr>
+      </w:pPr>
+      <w:proofErr w:type="spellStart"/>
+      <w:r>
+        <w:rPr>
+          <w:rFonts w:ascii="Segoe UI" w:eastAsia="Times New Roman" w:hAnsi="Segoe UI" w:cs="Segoe UI"/>
+          <w:color w:val="24292E"/>
+          <w:sz w:val="24"/>
+          <w:szCs w:val="24"/>
+        </w:rPr>
+        <w:t>Druhá</w:t>
+      </w:r>
+      <w:proofErr w:type="spellEnd"/>
+      <w:r>
+        <w:rPr>
+          <w:rFonts w:ascii="Segoe UI" w:eastAsia="Times New Roman" w:hAnsi="Segoe UI" w:cs="Segoe UI"/>
+          <w:color w:val="24292E"/>
+          <w:sz w:val="24"/>
+          <w:szCs w:val="24"/>
+        </w:rPr>
+        <w:t xml:space="preserve"> </w:t>
+      </w:r>
+      <w:proofErr w:type="spellStart"/>
+      <w:r>
+        <w:rPr>
+          <w:rFonts w:ascii="Segoe UI" w:eastAsia="Times New Roman" w:hAnsi="Segoe UI" w:cs="Segoe UI"/>
+          <w:color w:val="24292E"/>
+          <w:sz w:val="24"/>
+          <w:szCs w:val="24"/>
+        </w:rPr>
+        <w:t>podmienka</w:t>
+      </w:r>
+      <w:proofErr w:type="spellEnd"/>
+      <w:r>
+        <w:rPr>
+          <w:rFonts w:ascii="Segoe UI" w:eastAsia="Times New Roman" w:hAnsi="Segoe UI" w:cs="Segoe UI"/>
+          <w:color w:val="24292E"/>
+          <w:sz w:val="24"/>
+          <w:szCs w:val="24"/>
+        </w:rPr>
+        <w:t xml:space="preserve"> </w:t>
+      </w:r>
+      <w:proofErr w:type="spellStart"/>
+      <w:r>
+        <w:rPr>
+          <w:rFonts w:ascii="Segoe UI" w:eastAsia="Times New Roman" w:hAnsi="Segoe UI" w:cs="Segoe UI"/>
+          <w:color w:val="24292E"/>
+          <w:sz w:val="24"/>
+          <w:szCs w:val="24"/>
+        </w:rPr>
+        <w:t>nám</w:t>
+      </w:r>
+      <w:proofErr w:type="spellEnd"/>
+      <w:r>
+        <w:rPr>
+          <w:rFonts w:ascii="Segoe UI" w:eastAsia="Times New Roman" w:hAnsi="Segoe UI" w:cs="Segoe UI"/>
+          <w:color w:val="24292E"/>
+          <w:sz w:val="24"/>
+          <w:szCs w:val="24"/>
+        </w:rPr>
+        <w:t xml:space="preserve"> </w:t>
+      </w:r>
+      <w:proofErr w:type="spellStart"/>
+      <w:r>
+        <w:rPr>
+          <w:rFonts w:ascii="Segoe UI" w:eastAsia="Times New Roman" w:hAnsi="Segoe UI" w:cs="Segoe UI"/>
+          <w:color w:val="24292E"/>
+          <w:sz w:val="24"/>
+          <w:szCs w:val="24"/>
+        </w:rPr>
+        <w:t>vráti</w:t>
+      </w:r>
+      <w:proofErr w:type="spellEnd"/>
+      <w:r>
+        <w:rPr>
+          <w:rFonts w:ascii="Segoe UI" w:eastAsia="Times New Roman" w:hAnsi="Segoe UI" w:cs="Segoe UI"/>
+          <w:color w:val="24292E"/>
+          <w:sz w:val="24"/>
+          <w:szCs w:val="24"/>
+        </w:rPr>
+        <w:t xml:space="preserve"> </w:t>
+      </w:r>
+      <w:proofErr w:type="spellStart"/>
+      <w:r>
+        <w:rPr>
+          <w:rFonts w:ascii="Segoe UI" w:eastAsia="Times New Roman" w:hAnsi="Segoe UI" w:cs="Segoe UI"/>
+          <w:color w:val="24292E"/>
+          <w:sz w:val="24"/>
+          <w:szCs w:val="24"/>
+        </w:rPr>
+        <w:t>všetky</w:t>
+      </w:r>
+      <w:proofErr w:type="spellEnd"/>
+      <w:r>
+        <w:rPr>
+          <w:rFonts w:ascii="Segoe UI" w:eastAsia="Times New Roman" w:hAnsi="Segoe UI" w:cs="Segoe UI"/>
+          <w:color w:val="24292E"/>
+          <w:sz w:val="24"/>
+          <w:szCs w:val="24"/>
+        </w:rPr>
+        <w:t xml:space="preserve"> </w:t>
+      </w:r>
+      <w:proofErr w:type="spellStart"/>
+      <w:r>
+        <w:rPr>
+          <w:rFonts w:ascii="Segoe UI" w:eastAsia="Times New Roman" w:hAnsi="Segoe UI" w:cs="Segoe UI"/>
+          <w:color w:val="24292E"/>
+          <w:sz w:val="24"/>
+          <w:szCs w:val="24"/>
+        </w:rPr>
+        <w:t>ponuky</w:t>
+      </w:r>
+      <w:proofErr w:type="spellEnd"/>
+      <w:r>
+        <w:rPr>
+          <w:rFonts w:ascii="Segoe UI" w:eastAsia="Times New Roman" w:hAnsi="Segoe UI" w:cs="Segoe UI"/>
+          <w:color w:val="24292E"/>
+          <w:sz w:val="24"/>
+          <w:szCs w:val="24"/>
+        </w:rPr>
+        <w:t>.</w:t>
+      </w:r>
+    </w:p>
+    <w:p>
+      <w:pPr>
+        <w:shd w:val="clear" w:color="auto" w:fill="FFFFFF"/>
+        <w:spacing w:after="240" w:line="240" w:lineRule="auto"/>
+        <w:rPr>
+          <w:rFonts w:ascii="Segoe UI" w:eastAsia="Times New Roman" w:hAnsi="Segoe UI" w:cs="Segoe UI"/>
+          <w:color w:val="24292E"/>
+          <w:sz w:val="24"/>
+          <w:szCs w:val="24"/>
+        </w:rPr>
+      </w:pPr>
+      <w:r>
+        <w:rPr>
+          <w:rFonts w:ascii="Segoe UI" w:eastAsia="Times New Roman" w:hAnsi="Segoe UI" w:cs="Segoe UI"/>
+          <w:i/>
+          <w:iCs/>
+          <w:color w:val="24292E"/>
+          <w:sz w:val="24"/>
+          <w:szCs w:val="24"/>
+        </w:rPr>
+        <w:t>Order statement</w:t>
+      </w:r>
+      <w:r>
+        <w:rPr>
+          <w:rFonts w:ascii="Segoe UI" w:eastAsia="Times New Roman" w:hAnsi="Segoe UI" w:cs="Segoe UI"/>
+          <w:color w:val="24292E"/>
+          <w:sz w:val="24"/>
+          <w:szCs w:val="24"/>
+        </w:rPr>
+        <w:t> </w:t>
+      </w:r>
+      <w:proofErr w:type="spellStart"/>
+      <w:r>
+        <w:rPr>
+          <w:rFonts w:ascii="Segoe UI" w:eastAsia="Times New Roman" w:hAnsi="Segoe UI" w:cs="Segoe UI"/>
+          <w:color w:val="24292E"/>
+          <w:sz w:val="24"/>
+          <w:szCs w:val="24"/>
+        </w:rPr>
+        <w:t>môže</w:t>
+      </w:r>
+      <w:proofErr w:type="spellEnd"/>
+      <w:r>
+        <w:rPr>
+          <w:rFonts w:ascii="Segoe UI" w:eastAsia="Times New Roman" w:hAnsi="Segoe UI" w:cs="Segoe UI"/>
+          <w:color w:val="24292E"/>
+          <w:sz w:val="24"/>
+          <w:szCs w:val="24"/>
+        </w:rPr>
+        <w:t xml:space="preserve"> </w:t>
+      </w:r>
+      <w:proofErr w:type="spellStart"/>
+      <w:r>
+        <w:rPr>
+          <w:rFonts w:ascii="Segoe UI" w:eastAsia="Times New Roman" w:hAnsi="Segoe UI" w:cs="Segoe UI"/>
+          <w:color w:val="24292E"/>
+          <w:sz w:val="24"/>
+          <w:szCs w:val="24"/>
+        </w:rPr>
+        <w:t>obsahovať</w:t>
+      </w:r>
+      <w:proofErr w:type="spellEnd"/>
+      <w:r>
+        <w:rPr>
+          <w:rFonts w:ascii="Segoe UI" w:eastAsia="Times New Roman" w:hAnsi="Segoe UI" w:cs="Segoe UI"/>
+          <w:color w:val="24292E"/>
+          <w:sz w:val="24"/>
+          <w:szCs w:val="24"/>
+        </w:rPr>
+        <w:t xml:space="preserve"> </w:t>
+      </w:r>
+      <w:proofErr w:type="spellStart"/>
+      <w:r>
+        <w:rPr>
+          <w:rFonts w:ascii="Segoe UI" w:eastAsia="Times New Roman" w:hAnsi="Segoe UI" w:cs="Segoe UI"/>
+          <w:color w:val="24292E"/>
+          <w:sz w:val="24"/>
+          <w:szCs w:val="24"/>
+        </w:rPr>
+        <w:t>názov</w:t>
+      </w:r>
+      <w:proofErr w:type="spellEnd"/>
+      <w:r>
+        <w:rPr>
+          <w:rFonts w:ascii="Segoe UI" w:eastAsia="Times New Roman" w:hAnsi="Segoe UI" w:cs="Segoe UI"/>
+          <w:color w:val="24292E"/>
+          <w:sz w:val="24"/>
+          <w:szCs w:val="24"/>
+        </w:rPr>
+        <w:t xml:space="preserve"> </w:t>
+      </w:r>
+      <w:proofErr w:type="spellStart"/>
+      <w:r>
+        <w:rPr>
+          <w:rFonts w:ascii="Segoe UI" w:eastAsia="Times New Roman" w:hAnsi="Segoe UI" w:cs="Segoe UI"/>
+          <w:color w:val="24292E"/>
+          <w:sz w:val="24"/>
+          <w:szCs w:val="24"/>
+        </w:rPr>
+        <w:t>stĺpca</w:t>
+      </w:r>
+      <w:proofErr w:type="spellEnd"/>
+      <w:r>
+        <w:rPr>
+          <w:rFonts w:ascii="Segoe UI" w:eastAsia="Times New Roman" w:hAnsi="Segoe UI" w:cs="Segoe UI"/>
+          <w:color w:val="24292E"/>
+          <w:sz w:val="24"/>
+          <w:szCs w:val="24"/>
+        </w:rPr>
+        <w:t xml:space="preserve"> a </w:t>
+      </w:r>
+      <w:proofErr w:type="spellStart"/>
+      <w:r>
+        <w:rPr>
+          <w:rFonts w:ascii="Segoe UI" w:eastAsia="Times New Roman" w:hAnsi="Segoe UI" w:cs="Segoe UI"/>
+          <w:color w:val="24292E"/>
+          <w:sz w:val="24"/>
+          <w:szCs w:val="24"/>
+        </w:rPr>
+        <w:t>spôsob</w:t>
+      </w:r>
+      <w:proofErr w:type="spellEnd"/>
+      <w:r>
+        <w:rPr>
+          <w:rFonts w:ascii="Segoe UI" w:eastAsia="Times New Roman" w:hAnsi="Segoe UI" w:cs="Segoe UI"/>
+          <w:color w:val="24292E"/>
+          <w:sz w:val="24"/>
+          <w:szCs w:val="24"/>
+        </w:rPr>
+        <w:t xml:space="preserve"> </w:t>
+      </w:r>
+      <w:proofErr w:type="spellStart"/>
+      <w:r>
+        <w:rPr>
+          <w:rFonts w:ascii="Segoe UI" w:eastAsia="Times New Roman" w:hAnsi="Segoe UI" w:cs="Segoe UI"/>
+          <w:color w:val="24292E"/>
+          <w:sz w:val="24"/>
+          <w:szCs w:val="24"/>
+        </w:rPr>
+        <w:t>zoradenia</w:t>
+      </w:r>
+      <w:proofErr w:type="spellEnd"/>
+      <w:r>
+        <w:rPr>
+          <w:rFonts w:ascii="Segoe UI" w:eastAsia="Times New Roman" w:hAnsi="Segoe UI" w:cs="Segoe UI"/>
+          <w:color w:val="24292E"/>
+          <w:sz w:val="24"/>
+          <w:szCs w:val="24"/>
+        </w:rPr>
+        <w:t xml:space="preserve"> (</w:t>
+      </w:r>
+      <w:proofErr w:type="spellStart"/>
+      <w:r>
+        <w:rPr>
+          <w:rFonts w:ascii="Segoe UI" w:eastAsia="Times New Roman" w:hAnsi="Segoe UI" w:cs="Segoe UI"/>
+          <w:color w:val="24292E"/>
+          <w:sz w:val="24"/>
+          <w:szCs w:val="24"/>
+        </w:rPr>
+        <w:t>zostupne</w:t>
+      </w:r>
+      <w:proofErr w:type="spellEnd"/>
+      <w:r>
+        <w:rPr>
+          <w:rFonts w:ascii="Segoe UI" w:eastAsia="Times New Roman" w:hAnsi="Segoe UI" w:cs="Segoe UI"/>
+          <w:color w:val="24292E"/>
+          <w:sz w:val="24"/>
+          <w:szCs w:val="24"/>
+        </w:rPr>
+        <w:t>/</w:t>
+      </w:r>
+      <w:proofErr w:type="spellStart"/>
+      <w:r>
+        <w:rPr>
+          <w:rFonts w:ascii="Segoe UI" w:eastAsia="Times New Roman" w:hAnsi="Segoe UI" w:cs="Segoe UI"/>
+          <w:color w:val="24292E"/>
+          <w:sz w:val="24"/>
+          <w:szCs w:val="24"/>
+        </w:rPr>
+        <w:t>vzostupne</w:t>
+      </w:r>
+      <w:proofErr w:type="spellEnd"/>
+      <w:r>
+        <w:rPr>
+          <w:rFonts w:ascii="Segoe UI" w:eastAsia="Times New Roman" w:hAnsi="Segoe UI" w:cs="Segoe UI"/>
+          <w:color w:val="24292E"/>
+          <w:sz w:val="24"/>
+          <w:szCs w:val="24"/>
+        </w:rPr>
+        <w:t>)</w:t>
+      </w:r>
+    </w:p>
+    <w:p>
+      <w:pPr>
+        <w:shd w:val="clear" w:color="auto" w:fill="FFFFFF"/>
+        <w:spacing w:after="240" w:line="240" w:lineRule="auto"/>
+        <w:rPr>
+          <w:rFonts w:ascii="Segoe UI" w:eastAsia="Times New Roman" w:hAnsi="Segoe UI" w:cs="Segoe UI"/>
+          <w:color w:val="24292E"/>
+          <w:sz w:val="24"/>
+          <w:szCs w:val="24"/>
+        </w:rPr>
+      </w:pPr>
+      <w:proofErr w:type="spellStart"/>
+      <w:r>
+        <w:rPr>
+          <w:rFonts w:ascii="Segoe UI" w:eastAsia="Times New Roman" w:hAnsi="Segoe UI" w:cs="Segoe UI"/>
+          <w:color w:val="24292E"/>
+          <w:sz w:val="24"/>
+          <w:szCs w:val="24"/>
+        </w:rPr>
+        <w:t>Napr</w:t>
+      </w:r>
+      <w:proofErr w:type="spellEnd"/>
+      <w:r>
+        <w:rPr>
+          <w:rFonts w:ascii="Segoe UI" w:eastAsia="Times New Roman" w:hAnsi="Segoe UI" w:cs="Segoe UI"/>
+          <w:color w:val="24292E"/>
+          <w:sz w:val="24"/>
+          <w:szCs w:val="24"/>
+        </w:rPr>
+        <w:t>.:</w:t>
+      </w:r>
+    </w:p>
+    <w:p>
+      <w:pPr>
+        <w:shd w:val="clear" w:color="auto" w:fill="FFFFFF"/>
+        <w:spacing w:after="0" w:line="240" w:lineRule="auto"/>
+        <w:rPr>
+          <w:rFonts w:ascii="Segoe UI" w:eastAsia="Times New Roman" w:hAnsi="Segoe UI" w:cs="Segoe UI"/>
+          <w:color w:val="24292E"/>
+          <w:sz w:val="24"/>
+          <w:szCs w:val="24"/>
+        </w:rPr>
+      </w:pPr>
+      <w:proofErr w:type="spellStart"/>
+      <w:r>
+        <w:rPr>
+          <w:rFonts w:ascii="Consolas" w:eastAsia="Times New Roman" w:hAnsi="Consolas" w:cs="Courier New"/>
+          <w:color w:val="24292E"/>
+          <w:sz w:val="20"/>
+          <w:szCs w:val="20"/>
+        </w:rPr>
+        <w:t>avg_rating</w:t>
+      </w:r>
+      <w:proofErr w:type="spellEnd"/>
+      <w:r>
+        <w:rPr>
+          <w:rFonts w:ascii="Consolas" w:eastAsia="Times New Roman" w:hAnsi="Consolas" w:cs="Courier New"/>
+          <w:color w:val="24292E"/>
+          <w:sz w:val="20"/>
+          <w:szCs w:val="20"/>
+        </w:rPr>
+        <w:t xml:space="preserve"> DESC</w:t>
+      </w:r>
+    </w:p>
+    <w:p>
+      <w:pPr>
+        <w:shd w:val="clear" w:color="auto" w:fill="FFFFFF"/>
+        <w:spacing w:after="100" w:afterAutospacing="1" w:line="240" w:lineRule="auto"/>
+        <w:rPr>
+          <w:rFonts w:ascii="Segoe UI" w:eastAsia="Times New Roman" w:hAnsi="Segoe UI" w:cs="Segoe UI"/>
+          <w:color w:val="24292E"/>
+          <w:sz w:val="24"/>
+          <w:szCs w:val="24"/>
+        </w:rPr>
+      </w:pPr>
+      <w:proofErr w:type="spellStart"/>
+      <w:r>
+        <w:rPr>
+          <w:rFonts w:ascii="Segoe UI" w:eastAsia="Times New Roman" w:hAnsi="Segoe UI" w:cs="Segoe UI"/>
+          <w:color w:val="24292E"/>
+          <w:sz w:val="24"/>
+          <w:szCs w:val="24"/>
+        </w:rPr>
+        <w:t>Zobrazí</w:t>
+      </w:r>
+      <w:proofErr w:type="spellEnd"/>
+      <w:r>
+        <w:rPr>
+          <w:rFonts w:ascii="Segoe UI" w:eastAsia="Times New Roman" w:hAnsi="Segoe UI" w:cs="Segoe UI"/>
+          <w:color w:val="24292E"/>
+          <w:sz w:val="24"/>
+          <w:szCs w:val="24"/>
+        </w:rPr>
+        <w:t xml:space="preserve"> </w:t>
+      </w:r>
+      <w:proofErr w:type="spellStart"/>
+      <w:r>
+        <w:rPr>
+          <w:rFonts w:ascii="Segoe UI" w:eastAsia="Times New Roman" w:hAnsi="Segoe UI" w:cs="Segoe UI"/>
+          <w:color w:val="24292E"/>
+          <w:sz w:val="24"/>
+          <w:szCs w:val="24"/>
+        </w:rPr>
+        <w:t>ponuky</w:t>
+      </w:r>
+      <w:proofErr w:type="spellEnd"/>
+      <w:r>
+        <w:rPr>
+          <w:rFonts w:ascii="Segoe UI" w:eastAsia="Times New Roman" w:hAnsi="Segoe UI" w:cs="Segoe UI"/>
+          <w:color w:val="24292E"/>
+          <w:sz w:val="24"/>
+          <w:szCs w:val="24"/>
+        </w:rPr>
+        <w:t xml:space="preserve"> </w:t>
+      </w:r>
+      <w:proofErr w:type="spellStart"/>
+      <w:r>
+        <w:rPr>
+          <w:rFonts w:ascii="Segoe UI" w:eastAsia="Times New Roman" w:hAnsi="Segoe UI" w:cs="Segoe UI"/>
+          <w:color w:val="24292E"/>
+          <w:sz w:val="24"/>
+          <w:szCs w:val="24"/>
+        </w:rPr>
+        <w:t>od</w:t>
+      </w:r>
+      <w:proofErr w:type="spellEnd"/>
+      <w:r>
+        <w:rPr>
+          <w:rFonts w:ascii="Segoe UI" w:eastAsia="Times New Roman" w:hAnsi="Segoe UI" w:cs="Segoe UI"/>
+          <w:color w:val="24292E"/>
+          <w:sz w:val="24"/>
+          <w:szCs w:val="24"/>
+        </w:rPr>
+        <w:t xml:space="preserve"> </w:t>
+      </w:r>
+      <w:proofErr w:type="spellStart"/>
+      <w:r>
+        <w:rPr>
+          <w:rFonts w:ascii="Segoe UI" w:eastAsia="Times New Roman" w:hAnsi="Segoe UI" w:cs="Segoe UI"/>
+          <w:color w:val="24292E"/>
+          <w:sz w:val="24"/>
+          <w:szCs w:val="24"/>
+        </w:rPr>
+        <w:t>tých</w:t>
+      </w:r>
+      <w:proofErr w:type="spellEnd"/>
+      <w:r>
+        <w:rPr>
+          <w:rFonts w:ascii="Segoe UI" w:eastAsia="Times New Roman" w:hAnsi="Segoe UI" w:cs="Segoe UI"/>
+          <w:color w:val="24292E"/>
+          <w:sz w:val="24"/>
+          <w:szCs w:val="24"/>
+        </w:rPr>
+        <w:t xml:space="preserve">, </w:t>
+      </w:r>
+      <w:proofErr w:type="spellStart"/>
+      <w:r>
+        <w:rPr>
+          <w:rFonts w:ascii="Segoe UI" w:eastAsia="Times New Roman" w:hAnsi="Segoe UI" w:cs="Segoe UI"/>
+          <w:color w:val="24292E"/>
+          <w:sz w:val="24"/>
+          <w:szCs w:val="24"/>
+        </w:rPr>
+        <w:t>ktoré</w:t>
+      </w:r>
+      <w:proofErr w:type="spellEnd"/>
+      <w:r>
+        <w:rPr>
+          <w:rFonts w:ascii="Segoe UI" w:eastAsia="Times New Roman" w:hAnsi="Segoe UI" w:cs="Segoe UI"/>
+          <w:color w:val="24292E"/>
+          <w:sz w:val="24"/>
+          <w:szCs w:val="24"/>
+        </w:rPr>
+        <w:t xml:space="preserve"> </w:t>
+      </w:r>
+      <w:proofErr w:type="spellStart"/>
+      <w:r>
+        <w:rPr>
+          <w:rFonts w:ascii="Segoe UI" w:eastAsia="Times New Roman" w:hAnsi="Segoe UI" w:cs="Segoe UI"/>
+          <w:color w:val="24292E"/>
+          <w:sz w:val="24"/>
+          <w:szCs w:val="24"/>
+        </w:rPr>
+        <w:t>majú</w:t>
+      </w:r>
+      <w:proofErr w:type="spellEnd"/>
+      <w:r>
+        <w:rPr>
+          <w:rFonts w:ascii="Segoe UI" w:eastAsia="Times New Roman" w:hAnsi="Segoe UI" w:cs="Segoe UI"/>
+          <w:color w:val="24292E"/>
+          <w:sz w:val="24"/>
+          <w:szCs w:val="24"/>
+        </w:rPr>
+        <w:t xml:space="preserve"> </w:t>
+      </w:r>
+      <w:proofErr w:type="spellStart"/>
+      <w:r>
+        <w:rPr>
+          <w:rFonts w:ascii="Segoe UI" w:eastAsia="Times New Roman" w:hAnsi="Segoe UI" w:cs="Segoe UI"/>
+          <w:color w:val="24292E"/>
+          <w:sz w:val="24"/>
+          <w:szCs w:val="24"/>
+        </w:rPr>
+        <w:t>najväčšie</w:t>
+      </w:r>
+      <w:proofErr w:type="spellEnd"/>
+      <w:r>
+        <w:rPr>
+          <w:rFonts w:ascii="Segoe UI" w:eastAsia="Times New Roman" w:hAnsi="Segoe UI" w:cs="Segoe UI"/>
+          <w:color w:val="24292E"/>
+          <w:sz w:val="24"/>
+          <w:szCs w:val="24"/>
+        </w:rPr>
+        <w:t xml:space="preserve"> </w:t>
+      </w:r>
+      <w:proofErr w:type="spellStart"/>
+      <w:r>
+        <w:rPr>
+          <w:rFonts w:ascii="Segoe UI" w:eastAsia="Times New Roman" w:hAnsi="Segoe UI" w:cs="Segoe UI"/>
+          <w:color w:val="24292E"/>
+          <w:sz w:val="24"/>
+          <w:szCs w:val="24"/>
+        </w:rPr>
+        <w:t>hodnotenie</w:t>
+      </w:r>
+      <w:proofErr w:type="spellEnd"/>
+      <w:r>
+        <w:rPr>
+          <w:rFonts w:ascii="Segoe UI" w:eastAsia="Times New Roman" w:hAnsi="Segoe UI" w:cs="Segoe UI"/>
+          <w:color w:val="24292E"/>
+          <w:sz w:val="24"/>
+          <w:szCs w:val="24"/>
+        </w:rPr>
+        <w:t xml:space="preserve"> </w:t>
+      </w:r>
+      <w:proofErr w:type="spellStart"/>
+      <w:r>
+        <w:rPr>
+          <w:rFonts w:ascii="Segoe UI" w:eastAsia="Times New Roman" w:hAnsi="Segoe UI" w:cs="Segoe UI"/>
+          <w:color w:val="24292E"/>
+          <w:sz w:val="24"/>
+          <w:szCs w:val="24"/>
+        </w:rPr>
+        <w:t>až</w:t>
+      </w:r>
+      <w:proofErr w:type="spellEnd"/>
+      <w:r>
+        <w:rPr>
+          <w:rFonts w:ascii="Segoe UI" w:eastAsia="Times New Roman" w:hAnsi="Segoe UI" w:cs="Segoe UI"/>
+          <w:color w:val="24292E"/>
+          <w:sz w:val="24"/>
+          <w:szCs w:val="24"/>
+        </w:rPr>
+        <w:t xml:space="preserve"> po </w:t>
+      </w:r>
+      <w:proofErr w:type="spellStart"/>
+      <w:r>
+        <w:rPr>
+          <w:rFonts w:ascii="Segoe UI" w:eastAsia="Times New Roman" w:hAnsi="Segoe UI" w:cs="Segoe UI"/>
+          <w:color w:val="24292E"/>
+          <w:sz w:val="24"/>
+          <w:szCs w:val="24"/>
+        </w:rPr>
+        <w:t>najnižšie</w:t>
+      </w:r>
+      <w:proofErr w:type="spellEnd"/>
+      <w:r>
+        <w:rPr>
+          <w:rFonts w:ascii="Segoe UI" w:eastAsia="Times New Roman" w:hAnsi="Segoe UI" w:cs="Segoe UI"/>
+          <w:color w:val="24292E"/>
+          <w:sz w:val="24"/>
+          <w:szCs w:val="24"/>
+        </w:rPr>
+        <w:t>.</w:t>
+      </w:r>
+    </w:p>
+    <w:p>
+      <w:pPr>
+        <w:rPr>
+          <w:sz w:val="24"/>
+          <w:szCs w:val="24"/>
+          <w:lang w:val="sk-SK"/>
+        </w:rPr>
+      </w:pPr>
+    </w:p>
+    <w:p>
+      <w:pPr>
+        <w:rPr>
+          <w:sz w:val="24"/>
+          <w:szCs w:val="24"/>
+          <w:lang w:val="sk-SK"/>
+        </w:rPr>
+      </w:pPr>
+    </w:p>
+    <w:p>
+      <w:pPr>
+        <w:pStyle w:val="Nadpis1"/>
+        <w:pBdr>
+          <w:bottom w:val="single" w:sz="6" w:space="4" w:color="EAECEF"/>
+        </w:pBdr>
+        <w:shd w:val="clear" w:color="auto" w:fill="FFFFFF"/>
+        <w:spacing w:after="240" w:afterAutospacing="0"/>
+        <w:rPr>
+          <w:rFonts w:ascii="Segoe UI" w:hAnsi="Segoe UI" w:cs="Segoe UI"/>
+          <w:color w:val="24292E"/>
+          <w:sz w:val="32"/>
+          <w:szCs w:val="32"/>
+        </w:rPr>
+      </w:pPr>
+      <w:proofErr w:type="spellStart"/>
+      <w:r>
+        <w:rPr>
+          <w:rFonts w:ascii="Segoe UI" w:hAnsi="Segoe UI" w:cs="Segoe UI"/>
+          <w:color w:val="24292E"/>
+          <w:sz w:val="32"/>
+          <w:szCs w:val="32"/>
+        </w:rPr>
+        <w:t>Generovanie</w:t>
+      </w:r>
+      <w:proofErr w:type="spellEnd"/>
+      <w:r>
+        <w:rPr>
+          <w:rFonts w:ascii="Segoe UI" w:hAnsi="Segoe UI" w:cs="Segoe UI"/>
+          <w:color w:val="24292E"/>
+          <w:sz w:val="32"/>
+          <w:szCs w:val="32"/>
+        </w:rPr>
+        <w:t xml:space="preserve"> </w:t>
+      </w:r>
+      <w:proofErr w:type="spellStart"/>
+      <w:r>
+        <w:rPr>
+          <w:rFonts w:ascii="Segoe UI" w:hAnsi="Segoe UI" w:cs="Segoe UI"/>
+          <w:color w:val="24292E"/>
+          <w:sz w:val="32"/>
+          <w:szCs w:val="32"/>
+        </w:rPr>
+        <w:t>dát</w:t>
+      </w:r>
+      <w:proofErr w:type="spellEnd"/>
+    </w:p>
+    <w:p>
+      <w:pPr>
+        <w:pStyle w:val="Normlnywebov"/>
+        <w:shd w:val="clear" w:color="auto" w:fill="FFFFFF"/>
+        <w:spacing w:before="0" w:beforeAutospacing="0" w:after="240" w:afterAutospacing="0"/>
+        <w:rPr>
+          <w:rFonts w:ascii="Segoe UI" w:hAnsi="Segoe UI" w:cs="Segoe UI"/>
+          <w:color w:val="24292E"/>
+        </w:rPr>
+      </w:pPr>
+      <w:r>
+        <w:rPr>
+          <w:rFonts w:ascii="Segoe UI" w:hAnsi="Segoe UI" w:cs="Segoe UI"/>
+          <w:color w:val="24292E"/>
+        </w:rPr>
+        <w:t xml:space="preserve">Pre </w:t>
+      </w:r>
+      <w:proofErr w:type="spellStart"/>
+      <w:r>
+        <w:rPr>
+          <w:rFonts w:ascii="Segoe UI" w:hAnsi="Segoe UI" w:cs="Segoe UI"/>
+          <w:color w:val="24292E"/>
+        </w:rPr>
+        <w:t>generovanie</w:t>
+      </w:r>
+      <w:proofErr w:type="spellEnd"/>
+      <w:r>
+        <w:rPr>
+          <w:rFonts w:ascii="Segoe UI" w:hAnsi="Segoe UI" w:cs="Segoe UI"/>
+          <w:color w:val="24292E"/>
+        </w:rPr>
+        <w:t xml:space="preserve"> </w:t>
+      </w:r>
+      <w:proofErr w:type="spellStart"/>
+      <w:r>
+        <w:rPr>
+          <w:rFonts w:ascii="Segoe UI" w:hAnsi="Segoe UI" w:cs="Segoe UI"/>
+          <w:color w:val="24292E"/>
+        </w:rPr>
+        <w:t>dát</w:t>
+      </w:r>
+      <w:proofErr w:type="spellEnd"/>
+      <w:r>
+        <w:rPr>
+          <w:rFonts w:ascii="Segoe UI" w:hAnsi="Segoe UI" w:cs="Segoe UI"/>
+          <w:color w:val="24292E"/>
+        </w:rPr>
+        <w:t xml:space="preserve"> </w:t>
+      </w:r>
+      <w:proofErr w:type="spellStart"/>
+      <w:r>
+        <w:rPr>
+          <w:rFonts w:ascii="Segoe UI" w:hAnsi="Segoe UI" w:cs="Segoe UI"/>
+          <w:color w:val="24292E"/>
+        </w:rPr>
+        <w:t>sme</w:t>
+      </w:r>
+      <w:proofErr w:type="spellEnd"/>
+      <w:r>
+        <w:rPr>
+          <w:rFonts w:ascii="Segoe UI" w:hAnsi="Segoe UI" w:cs="Segoe UI"/>
+          <w:color w:val="24292E"/>
+        </w:rPr>
+        <w:t xml:space="preserve"> </w:t>
+      </w:r>
+      <w:proofErr w:type="spellStart"/>
+      <w:r>
+        <w:rPr>
+          <w:rFonts w:ascii="Segoe UI" w:hAnsi="Segoe UI" w:cs="Segoe UI"/>
+          <w:color w:val="24292E"/>
+        </w:rPr>
+        <w:t>využili</w:t>
+      </w:r>
+      <w:proofErr w:type="spellEnd"/>
+      <w:r>
+        <w:rPr>
+          <w:rFonts w:ascii="Segoe UI" w:hAnsi="Segoe UI" w:cs="Segoe UI"/>
+          <w:color w:val="24292E"/>
+        </w:rPr>
+        <w:t xml:space="preserve"> </w:t>
+      </w:r>
+      <w:proofErr w:type="spellStart"/>
+      <w:r>
+        <w:rPr>
+          <w:rFonts w:ascii="Segoe UI" w:hAnsi="Segoe UI" w:cs="Segoe UI"/>
+          <w:color w:val="24292E"/>
+        </w:rPr>
+        <w:t>knižnicu</w:t>
+      </w:r>
+      <w:proofErr w:type="spellEnd"/>
+      <w:r>
+        <w:rPr>
+          <w:rFonts w:ascii="Segoe UI" w:hAnsi="Segoe UI" w:cs="Segoe UI"/>
+          <w:color w:val="24292E"/>
+        </w:rPr>
+        <w:t xml:space="preserve"> Faker v </w:t>
+      </w:r>
+      <w:proofErr w:type="spellStart"/>
+      <w:r>
+        <w:rPr>
+          <w:rFonts w:ascii="Segoe UI" w:hAnsi="Segoe UI" w:cs="Segoe UI"/>
+          <w:color w:val="24292E"/>
+        </w:rPr>
+        <w:t>jazyku</w:t>
+      </w:r>
+      <w:proofErr w:type="spellEnd"/>
+      <w:r>
+        <w:rPr>
+          <w:rFonts w:ascii="Segoe UI" w:hAnsi="Segoe UI" w:cs="Segoe UI"/>
+          <w:color w:val="24292E"/>
+        </w:rPr>
+        <w:t xml:space="preserve"> Python.</w:t>
+      </w:r>
+    </w:p>
+    <w:p>
+      <w:pPr>
+        <w:pStyle w:val="Normlnywebov"/>
+        <w:shd w:val="clear" w:color="auto" w:fill="FFFFFF"/>
+        <w:spacing w:before="0" w:beforeAutospacing="0" w:after="0" w:afterAutospacing="0"/>
+        <w:rPr>
+          <w:rFonts w:ascii="Segoe UI" w:hAnsi="Segoe UI" w:cs="Segoe UI"/>
+          <w:color w:val="24292E"/>
+        </w:rPr>
+      </w:pPr>
+      <w:proofErr w:type="spellStart"/>
+      <w:r>
+        <w:rPr>
+          <w:rFonts w:ascii="Segoe UI" w:hAnsi="Segoe UI" w:cs="Segoe UI"/>
+          <w:color w:val="24292E"/>
+        </w:rPr>
+        <w:t>Napr</w:t>
+      </w:r>
+      <w:proofErr w:type="spellEnd"/>
+      <w:r>
+        <w:rPr>
+          <w:rFonts w:ascii="Segoe UI" w:hAnsi="Segoe UI" w:cs="Segoe UI"/>
+          <w:color w:val="24292E"/>
+        </w:rPr>
+        <w:t xml:space="preserve">. pre </w:t>
+      </w:r>
+      <w:proofErr w:type="spellStart"/>
+      <w:r>
+        <w:rPr>
+          <w:rFonts w:ascii="Segoe UI" w:hAnsi="Segoe UI" w:cs="Segoe UI"/>
+          <w:color w:val="24292E"/>
+        </w:rPr>
+        <w:t>vygenerovanie</w:t>
+      </w:r>
+      <w:proofErr w:type="spellEnd"/>
+      <w:r>
+        <w:rPr>
+          <w:rFonts w:ascii="Segoe UI" w:hAnsi="Segoe UI" w:cs="Segoe UI"/>
+          <w:color w:val="24292E"/>
+        </w:rPr>
+        <w:t xml:space="preserve"> </w:t>
+      </w:r>
+      <w:proofErr w:type="spellStart"/>
+      <w:r>
+        <w:rPr>
+          <w:rFonts w:ascii="Segoe UI" w:hAnsi="Segoe UI" w:cs="Segoe UI"/>
+          <w:color w:val="24292E"/>
+        </w:rPr>
+        <w:t>náhodného</w:t>
+      </w:r>
+      <w:proofErr w:type="spellEnd"/>
+      <w:r>
+        <w:rPr>
+          <w:rFonts w:ascii="Segoe UI" w:hAnsi="Segoe UI" w:cs="Segoe UI"/>
+          <w:color w:val="24292E"/>
+        </w:rPr>
+        <w:t xml:space="preserve"> </w:t>
+      </w:r>
+      <w:proofErr w:type="spellStart"/>
+      <w:r>
+        <w:rPr>
+          <w:rFonts w:ascii="Segoe UI" w:hAnsi="Segoe UI" w:cs="Segoe UI"/>
+          <w:color w:val="24292E"/>
+        </w:rPr>
+        <w:t>usera</w:t>
+      </w:r>
+      <w:proofErr w:type="spellEnd"/>
+      <w:r>
+        <w:rPr>
+          <w:rFonts w:ascii="Segoe UI" w:hAnsi="Segoe UI" w:cs="Segoe UI"/>
+          <w:color w:val="24292E"/>
+        </w:rPr>
+        <w:t>: </w:t>
+      </w:r>
+      <w:r>
+        <w:rPr>
+          <w:rStyle w:val="KdHTML"/>
+          <w:rFonts w:ascii="Consolas" w:eastAsiaTheme="minorEastAsia" w:hAnsi="Consolas"/>
+          <w:color w:val="24292E"/>
+        </w:rPr>
+        <w:t>fake.name(</w:t>
+      </w:r>
+      <w:proofErr w:type="gramStart"/>
+      <w:r>
+        <w:rPr>
+          <w:rStyle w:val="KdHTML"/>
+          <w:rFonts w:ascii="Consolas" w:eastAsiaTheme="minorEastAsia" w:hAnsi="Consolas"/>
+          <w:color w:val="24292E"/>
+        </w:rPr>
+        <w:t>).split</w:t>
+      </w:r>
+      <w:proofErr w:type="gramEnd"/>
+      <w:r>
+        <w:rPr>
+          <w:rStyle w:val="KdHTML"/>
+          <w:rFonts w:ascii="Consolas" w:eastAsiaTheme="minorEastAsia" w:hAnsi="Consolas"/>
+          <w:color w:val="24292E"/>
+        </w:rPr>
+        <w:t xml:space="preserve">()[:2], </w:t>
+      </w:r>
+      <w:proofErr w:type="spellStart"/>
+      <w:r>
+        <w:rPr>
+          <w:rStyle w:val="KdHTML"/>
+          <w:rFonts w:ascii="Consolas" w:eastAsiaTheme="minorEastAsia" w:hAnsi="Consolas"/>
+          <w:color w:val="24292E"/>
+        </w:rPr>
+        <w:t>fake.email</w:t>
+      </w:r>
+      <w:proofErr w:type="spellEnd"/>
+      <w:r>
+        <w:rPr>
+          <w:rStyle w:val="KdHTML"/>
+          <w:rFonts w:ascii="Consolas" w:eastAsiaTheme="minorEastAsia" w:hAnsi="Consolas"/>
+          <w:color w:val="24292E"/>
+        </w:rPr>
+        <w:t xml:space="preserve">(), </w:t>
+      </w:r>
+      <w:proofErr w:type="spellStart"/>
+      <w:r>
+        <w:rPr>
+          <w:rStyle w:val="KdHTML"/>
+          <w:rFonts w:ascii="Consolas" w:eastAsiaTheme="minorEastAsia" w:hAnsi="Consolas"/>
+          <w:color w:val="24292E"/>
+        </w:rPr>
+        <w:t>fake.password</w:t>
+      </w:r>
+      <w:proofErr w:type="spellEnd"/>
+      <w:r>
+        <w:rPr>
+          <w:rStyle w:val="KdHTML"/>
+          <w:rFonts w:ascii="Consolas" w:eastAsiaTheme="minorEastAsia" w:hAnsi="Consolas"/>
+          <w:color w:val="24292E"/>
+        </w:rPr>
+        <w:t xml:space="preserve">(), </w:t>
+      </w:r>
+      <w:proofErr w:type="spellStart"/>
+      <w:r>
+        <w:rPr>
+          <w:rStyle w:val="KdHTML"/>
+          <w:rFonts w:ascii="Consolas" w:eastAsiaTheme="minorEastAsia" w:hAnsi="Consolas"/>
+          <w:color w:val="24292E"/>
+        </w:rPr>
+        <w:t>fake.date</w:t>
+      </w:r>
+      <w:proofErr w:type="spellEnd"/>
+      <w:r>
+        <w:rPr>
+          <w:rStyle w:val="KdHTML"/>
+          <w:rFonts w:ascii="Consolas" w:eastAsiaTheme="minorEastAsia" w:hAnsi="Consolas"/>
+          <w:color w:val="24292E"/>
+        </w:rPr>
+        <w:t>()</w:t>
+      </w:r>
+      <w:r>
+        <w:rPr>
+          <w:rFonts w:ascii="Segoe UI" w:hAnsi="Segoe UI" w:cs="Segoe UI"/>
+          <w:color w:val="24292E"/>
+        </w:rPr>
+        <w:t> </w:t>
+      </w:r>
+      <w:proofErr w:type="spellStart"/>
+      <w:r>
+        <w:rPr>
+          <w:rFonts w:ascii="Segoe UI" w:hAnsi="Segoe UI" w:cs="Segoe UI"/>
+          <w:color w:val="24292E"/>
+        </w:rPr>
+        <w:t>Napr</w:t>
+      </w:r>
+      <w:proofErr w:type="spellEnd"/>
+      <w:r>
+        <w:rPr>
+          <w:rFonts w:ascii="Segoe UI" w:hAnsi="Segoe UI" w:cs="Segoe UI"/>
+          <w:color w:val="24292E"/>
+        </w:rPr>
+        <w:t xml:space="preserve">. pre v </w:t>
+      </w:r>
+      <w:proofErr w:type="spellStart"/>
+      <w:r>
+        <w:rPr>
+          <w:rFonts w:ascii="Segoe UI" w:hAnsi="Segoe UI" w:cs="Segoe UI"/>
+          <w:color w:val="24292E"/>
+        </w:rPr>
+        <w:t>vygenerovanie</w:t>
+      </w:r>
+      <w:proofErr w:type="spellEnd"/>
+      <w:r>
+        <w:rPr>
+          <w:rFonts w:ascii="Segoe UI" w:hAnsi="Segoe UI" w:cs="Segoe UI"/>
+          <w:color w:val="24292E"/>
+        </w:rPr>
+        <w:t xml:space="preserve"> </w:t>
+      </w:r>
+      <w:proofErr w:type="spellStart"/>
+      <w:r>
+        <w:rPr>
+          <w:rFonts w:ascii="Segoe UI" w:hAnsi="Segoe UI" w:cs="Segoe UI"/>
+          <w:color w:val="24292E"/>
+        </w:rPr>
+        <w:t>náhodnej</w:t>
+      </w:r>
+      <w:proofErr w:type="spellEnd"/>
+      <w:r>
+        <w:rPr>
+          <w:rFonts w:ascii="Segoe UI" w:hAnsi="Segoe UI" w:cs="Segoe UI"/>
+          <w:color w:val="24292E"/>
+        </w:rPr>
+        <w:t xml:space="preserve"> </w:t>
+      </w:r>
+      <w:proofErr w:type="spellStart"/>
+      <w:r>
+        <w:rPr>
+          <w:rFonts w:ascii="Segoe UI" w:hAnsi="Segoe UI" w:cs="Segoe UI"/>
+          <w:color w:val="24292E"/>
+        </w:rPr>
+        <w:t>kategórie</w:t>
+      </w:r>
+      <w:proofErr w:type="spellEnd"/>
+      <w:r>
+        <w:rPr>
+          <w:rFonts w:ascii="Segoe UI" w:hAnsi="Segoe UI" w:cs="Segoe UI"/>
+          <w:color w:val="24292E"/>
+        </w:rPr>
+        <w:t>: </w:t>
+      </w:r>
+      <w:proofErr w:type="spellStart"/>
+      <w:r>
+        <w:rPr>
+          <w:rStyle w:val="KdHTML"/>
+          <w:rFonts w:ascii="Consolas" w:eastAsiaTheme="minorEastAsia" w:hAnsi="Consolas"/>
+          <w:color w:val="24292E"/>
+        </w:rPr>
+        <w:t>fake.job</w:t>
+      </w:r>
+      <w:proofErr w:type="spellEnd"/>
+      <w:r>
+        <w:rPr>
+          <w:rStyle w:val="KdHTML"/>
+          <w:rFonts w:ascii="Consolas" w:eastAsiaTheme="minorEastAsia" w:hAnsi="Consolas"/>
+          <w:color w:val="24292E"/>
+        </w:rPr>
+        <w:t>(</w:t>
+      </w:r>
+      <w:proofErr w:type="gramStart"/>
+      <w:r>
+        <w:rPr>
+          <w:rStyle w:val="KdHTML"/>
+          <w:rFonts w:ascii="Consolas" w:eastAsiaTheme="minorEastAsia" w:hAnsi="Consolas"/>
+          <w:color w:val="24292E"/>
+        </w:rPr>
+        <w:t>).split</w:t>
+      </w:r>
+      <w:proofErr w:type="gramEnd"/>
+      <w:r>
+        <w:rPr>
+          <w:rStyle w:val="KdHTML"/>
+          <w:rFonts w:ascii="Consolas" w:eastAsiaTheme="minorEastAsia" w:hAnsi="Consolas"/>
+          <w:color w:val="24292E"/>
+        </w:rPr>
+        <w:t>()[0] + "</w:t>
+      </w:r>
+      <w:proofErr w:type="spellStart"/>
+      <w:r>
+        <w:rPr>
+          <w:rStyle w:val="KdHTML"/>
+          <w:rFonts w:ascii="Consolas" w:eastAsiaTheme="minorEastAsia" w:hAnsi="Consolas"/>
+          <w:color w:val="24292E"/>
+        </w:rPr>
+        <w:t>ing</w:t>
+      </w:r>
+      <w:proofErr w:type="spellEnd"/>
+      <w:r>
+        <w:rPr>
+          <w:rStyle w:val="KdHTML"/>
+          <w:rFonts w:ascii="Consolas" w:eastAsiaTheme="minorEastAsia" w:hAnsi="Consolas"/>
+          <w:color w:val="24292E"/>
+        </w:rPr>
+        <w:t>"</w:t>
+      </w:r>
+    </w:p>
+    <w:p>
+      <w:pPr>
+        <w:pStyle w:val="Normlnywebov"/>
+        <w:shd w:val="clear" w:color="auto" w:fill="FFFFFF"/>
+        <w:spacing w:before="0" w:beforeAutospacing="0" w:after="240" w:afterAutospacing="0"/>
+        <w:rPr>
+          <w:rFonts w:ascii="Segoe UI" w:hAnsi="Segoe UI" w:cs="Segoe UI"/>
+          <w:color w:val="24292E"/>
+        </w:rPr>
+      </w:pPr>
+      <w:proofErr w:type="spellStart"/>
+      <w:r>
+        <w:rPr>
+          <w:rFonts w:ascii="Segoe UI" w:hAnsi="Segoe UI" w:cs="Segoe UI"/>
+          <w:color w:val="24292E"/>
+        </w:rPr>
+        <w:t>Pomocou</w:t>
+      </w:r>
+      <w:proofErr w:type="spellEnd"/>
+      <w:r>
+        <w:rPr>
+          <w:rFonts w:ascii="Segoe UI" w:hAnsi="Segoe UI" w:cs="Segoe UI"/>
+          <w:color w:val="24292E"/>
+        </w:rPr>
+        <w:t xml:space="preserve"> </w:t>
+      </w:r>
+      <w:proofErr w:type="spellStart"/>
+      <w:r>
+        <w:rPr>
+          <w:rFonts w:ascii="Segoe UI" w:hAnsi="Segoe UI" w:cs="Segoe UI"/>
+          <w:color w:val="24292E"/>
+        </w:rPr>
+        <w:t>jednoduchého</w:t>
+      </w:r>
+      <w:proofErr w:type="spellEnd"/>
+      <w:r>
+        <w:rPr>
+          <w:rFonts w:ascii="Segoe UI" w:hAnsi="Segoe UI" w:cs="Segoe UI"/>
+          <w:color w:val="24292E"/>
+        </w:rPr>
+        <w:t xml:space="preserve"> </w:t>
+      </w:r>
+      <w:proofErr w:type="spellStart"/>
+      <w:r>
+        <w:rPr>
+          <w:rFonts w:ascii="Segoe UI" w:hAnsi="Segoe UI" w:cs="Segoe UI"/>
+          <w:color w:val="24292E"/>
+        </w:rPr>
+        <w:t>scriptu</w:t>
+      </w:r>
+      <w:proofErr w:type="spellEnd"/>
+      <w:r>
+        <w:rPr>
+          <w:rFonts w:ascii="Segoe UI" w:hAnsi="Segoe UI" w:cs="Segoe UI"/>
+          <w:color w:val="24292E"/>
+        </w:rPr>
+        <w:t xml:space="preserve"> </w:t>
+      </w:r>
+      <w:proofErr w:type="spellStart"/>
+      <w:r>
+        <w:rPr>
+          <w:rFonts w:ascii="Segoe UI" w:hAnsi="Segoe UI" w:cs="Segoe UI"/>
+          <w:color w:val="24292E"/>
+        </w:rPr>
+        <w:t>sme</w:t>
+      </w:r>
+      <w:proofErr w:type="spellEnd"/>
+      <w:r>
+        <w:rPr>
+          <w:rFonts w:ascii="Segoe UI" w:hAnsi="Segoe UI" w:cs="Segoe UI"/>
+          <w:color w:val="24292E"/>
+        </w:rPr>
+        <w:t xml:space="preserve"> </w:t>
+      </w:r>
+      <w:proofErr w:type="spellStart"/>
+      <w:r>
+        <w:rPr>
+          <w:rFonts w:ascii="Segoe UI" w:hAnsi="Segoe UI" w:cs="Segoe UI"/>
+          <w:color w:val="24292E"/>
+        </w:rPr>
+        <w:t>si</w:t>
+      </w:r>
+      <w:proofErr w:type="spellEnd"/>
+      <w:r>
+        <w:rPr>
+          <w:rFonts w:ascii="Segoe UI" w:hAnsi="Segoe UI" w:cs="Segoe UI"/>
+          <w:color w:val="24292E"/>
+        </w:rPr>
+        <w:t xml:space="preserve"> </w:t>
+      </w:r>
+      <w:proofErr w:type="spellStart"/>
+      <w:r>
+        <w:rPr>
+          <w:rFonts w:ascii="Segoe UI" w:hAnsi="Segoe UI" w:cs="Segoe UI"/>
+          <w:color w:val="24292E"/>
+        </w:rPr>
+        <w:t>dokázali</w:t>
+      </w:r>
+      <w:proofErr w:type="spellEnd"/>
+      <w:r>
+        <w:rPr>
+          <w:rFonts w:ascii="Segoe UI" w:hAnsi="Segoe UI" w:cs="Segoe UI"/>
+          <w:color w:val="24292E"/>
+        </w:rPr>
+        <w:t xml:space="preserve"> </w:t>
+      </w:r>
+      <w:proofErr w:type="spellStart"/>
+      <w:r>
+        <w:rPr>
+          <w:rFonts w:ascii="Segoe UI" w:hAnsi="Segoe UI" w:cs="Segoe UI"/>
+          <w:color w:val="24292E"/>
+        </w:rPr>
+        <w:t>vyrobiť</w:t>
+      </w:r>
+      <w:proofErr w:type="spellEnd"/>
+      <w:r>
+        <w:rPr>
+          <w:rFonts w:ascii="Segoe UI" w:hAnsi="Segoe UI" w:cs="Segoe UI"/>
+          <w:color w:val="24292E"/>
+        </w:rPr>
+        <w:t xml:space="preserve"> </w:t>
+      </w:r>
+      <w:proofErr w:type="spellStart"/>
+      <w:r>
+        <w:rPr>
+          <w:rFonts w:ascii="Segoe UI" w:hAnsi="Segoe UI" w:cs="Segoe UI"/>
+          <w:color w:val="24292E"/>
+        </w:rPr>
+        <w:t>veľký</w:t>
+      </w:r>
+      <w:proofErr w:type="spellEnd"/>
+      <w:r>
+        <w:rPr>
+          <w:rFonts w:ascii="Segoe UI" w:hAnsi="Segoe UI" w:cs="Segoe UI"/>
+          <w:color w:val="24292E"/>
+        </w:rPr>
+        <w:t xml:space="preserve"> </w:t>
+      </w:r>
+      <w:proofErr w:type="spellStart"/>
+      <w:r>
+        <w:rPr>
+          <w:rFonts w:ascii="Segoe UI" w:hAnsi="Segoe UI" w:cs="Segoe UI"/>
+          <w:color w:val="24292E"/>
+        </w:rPr>
+        <w:t>počet</w:t>
+      </w:r>
+      <w:proofErr w:type="spellEnd"/>
+      <w:r>
+        <w:rPr>
+          <w:rFonts w:ascii="Segoe UI" w:hAnsi="Segoe UI" w:cs="Segoe UI"/>
+          <w:color w:val="24292E"/>
+        </w:rPr>
+        <w:t xml:space="preserve"> </w:t>
+      </w:r>
+      <w:proofErr w:type="spellStart"/>
+      <w:r>
+        <w:rPr>
+          <w:rFonts w:ascii="Segoe UI" w:hAnsi="Segoe UI" w:cs="Segoe UI"/>
+          <w:color w:val="24292E"/>
+        </w:rPr>
+        <w:t>záznamov</w:t>
+      </w:r>
+      <w:proofErr w:type="spellEnd"/>
+      <w:r>
+        <w:rPr>
+          <w:rFonts w:ascii="Segoe UI" w:hAnsi="Segoe UI" w:cs="Segoe UI"/>
+          <w:color w:val="24292E"/>
+        </w:rPr>
+        <w:t xml:space="preserve">, </w:t>
+      </w:r>
+      <w:proofErr w:type="spellStart"/>
+      <w:r>
+        <w:rPr>
+          <w:rFonts w:ascii="Segoe UI" w:hAnsi="Segoe UI" w:cs="Segoe UI"/>
+          <w:color w:val="24292E"/>
+        </w:rPr>
+        <w:t>ktoré</w:t>
+      </w:r>
+      <w:proofErr w:type="spellEnd"/>
+      <w:r>
+        <w:rPr>
+          <w:rFonts w:ascii="Segoe UI" w:hAnsi="Segoe UI" w:cs="Segoe UI"/>
+          <w:color w:val="24292E"/>
+        </w:rPr>
+        <w:t xml:space="preserve"> </w:t>
+      </w:r>
+      <w:proofErr w:type="spellStart"/>
+      <w:r>
+        <w:rPr>
+          <w:rFonts w:ascii="Segoe UI" w:hAnsi="Segoe UI" w:cs="Segoe UI"/>
+          <w:color w:val="24292E"/>
+        </w:rPr>
+        <w:t>sme</w:t>
+      </w:r>
+      <w:proofErr w:type="spellEnd"/>
+      <w:r>
+        <w:rPr>
+          <w:rFonts w:ascii="Segoe UI" w:hAnsi="Segoe UI" w:cs="Segoe UI"/>
+          <w:color w:val="24292E"/>
+        </w:rPr>
+        <w:t xml:space="preserve"> </w:t>
+      </w:r>
+      <w:proofErr w:type="spellStart"/>
+      <w:r>
+        <w:rPr>
+          <w:rFonts w:ascii="Segoe UI" w:hAnsi="Segoe UI" w:cs="Segoe UI"/>
+          <w:color w:val="24292E"/>
+        </w:rPr>
+        <w:t>vložili</w:t>
+      </w:r>
+      <w:proofErr w:type="spellEnd"/>
+      <w:r>
+        <w:rPr>
+          <w:rFonts w:ascii="Segoe UI" w:hAnsi="Segoe UI" w:cs="Segoe UI"/>
+          <w:color w:val="24292E"/>
+        </w:rPr>
+        <w:t xml:space="preserve"> do </w:t>
+      </w:r>
+      <w:proofErr w:type="spellStart"/>
+      <w:r>
+        <w:rPr>
+          <w:rFonts w:ascii="Segoe UI" w:hAnsi="Segoe UI" w:cs="Segoe UI"/>
+          <w:color w:val="24292E"/>
+        </w:rPr>
+        <w:t>jednoduchého</w:t>
+      </w:r>
+      <w:proofErr w:type="spellEnd"/>
+      <w:r>
+        <w:rPr>
+          <w:rFonts w:ascii="Segoe UI" w:hAnsi="Segoe UI" w:cs="Segoe UI"/>
+          <w:color w:val="24292E"/>
+        </w:rPr>
+        <w:t xml:space="preserve"> .csv </w:t>
+      </w:r>
+      <w:proofErr w:type="spellStart"/>
+      <w:r>
+        <w:rPr>
+          <w:rFonts w:ascii="Segoe UI" w:hAnsi="Segoe UI" w:cs="Segoe UI"/>
+          <w:color w:val="24292E"/>
+        </w:rPr>
+        <w:t>súboru</w:t>
+      </w:r>
+      <w:proofErr w:type="spellEnd"/>
+      <w:r>
+        <w:rPr>
+          <w:rFonts w:ascii="Segoe UI" w:hAnsi="Segoe UI" w:cs="Segoe UI"/>
+          <w:color w:val="24292E"/>
+        </w:rPr>
+        <w:t xml:space="preserve">. </w:t>
+      </w:r>
+      <w:proofErr w:type="spellStart"/>
+      <w:r>
+        <w:rPr>
+          <w:rFonts w:ascii="Segoe UI" w:hAnsi="Segoe UI" w:cs="Segoe UI"/>
+          <w:color w:val="24292E"/>
+        </w:rPr>
+        <w:t>Tento</w:t>
+      </w:r>
+      <w:proofErr w:type="spellEnd"/>
+      <w:r>
+        <w:rPr>
+          <w:rFonts w:ascii="Segoe UI" w:hAnsi="Segoe UI" w:cs="Segoe UI"/>
+          <w:color w:val="24292E"/>
+        </w:rPr>
+        <w:t xml:space="preserve"> </w:t>
+      </w:r>
+      <w:proofErr w:type="spellStart"/>
+      <w:r>
+        <w:rPr>
+          <w:rFonts w:ascii="Segoe UI" w:hAnsi="Segoe UI" w:cs="Segoe UI"/>
+          <w:color w:val="24292E"/>
+        </w:rPr>
+        <w:t>súbor</w:t>
+      </w:r>
+      <w:proofErr w:type="spellEnd"/>
+      <w:r>
+        <w:rPr>
+          <w:rFonts w:ascii="Segoe UI" w:hAnsi="Segoe UI" w:cs="Segoe UI"/>
+          <w:color w:val="24292E"/>
+        </w:rPr>
+        <w:t xml:space="preserve"> </w:t>
+      </w:r>
+      <w:proofErr w:type="spellStart"/>
+      <w:r>
+        <w:rPr>
+          <w:rFonts w:ascii="Segoe UI" w:hAnsi="Segoe UI" w:cs="Segoe UI"/>
+          <w:color w:val="24292E"/>
+        </w:rPr>
+        <w:t>dokáže</w:t>
+      </w:r>
+      <w:proofErr w:type="spellEnd"/>
+      <w:r>
+        <w:rPr>
+          <w:rFonts w:ascii="Segoe UI" w:hAnsi="Segoe UI" w:cs="Segoe UI"/>
+          <w:color w:val="24292E"/>
+        </w:rPr>
+        <w:t xml:space="preserve"> PostgreSQL </w:t>
+      </w:r>
+      <w:proofErr w:type="spellStart"/>
+      <w:r>
+        <w:rPr>
+          <w:rFonts w:ascii="Segoe UI" w:hAnsi="Segoe UI" w:cs="Segoe UI"/>
+          <w:color w:val="24292E"/>
+        </w:rPr>
+        <w:t>následne</w:t>
+      </w:r>
+      <w:proofErr w:type="spellEnd"/>
+      <w:r>
+        <w:rPr>
+          <w:rFonts w:ascii="Segoe UI" w:hAnsi="Segoe UI" w:cs="Segoe UI"/>
+          <w:color w:val="24292E"/>
+        </w:rPr>
+        <w:t xml:space="preserve"> </w:t>
+      </w:r>
+      <w:proofErr w:type="spellStart"/>
+      <w:r>
+        <w:rPr>
+          <w:rFonts w:ascii="Segoe UI" w:hAnsi="Segoe UI" w:cs="Segoe UI"/>
+          <w:color w:val="24292E"/>
+        </w:rPr>
+        <w:t>prečítať</w:t>
+      </w:r>
+      <w:proofErr w:type="spellEnd"/>
+      <w:r>
+        <w:rPr>
+          <w:rFonts w:ascii="Segoe UI" w:hAnsi="Segoe UI" w:cs="Segoe UI"/>
+          <w:color w:val="24292E"/>
+        </w:rPr>
+        <w:t xml:space="preserve"> </w:t>
+      </w:r>
+      <w:proofErr w:type="spellStart"/>
+      <w:r>
+        <w:rPr>
+          <w:rFonts w:ascii="Segoe UI" w:hAnsi="Segoe UI" w:cs="Segoe UI"/>
+          <w:color w:val="24292E"/>
+        </w:rPr>
+        <w:t>cez</w:t>
+      </w:r>
+      <w:proofErr w:type="spellEnd"/>
+      <w:r>
+        <w:rPr>
+          <w:rFonts w:ascii="Segoe UI" w:hAnsi="Segoe UI" w:cs="Segoe UI"/>
+          <w:color w:val="24292E"/>
+        </w:rPr>
+        <w:t xml:space="preserve"> query:</w:t>
+      </w:r>
+    </w:p>
+    <w:p>
+      <w:pPr>
+        <w:pStyle w:val="Normlnywebov"/>
+        <w:shd w:val="clear" w:color="auto" w:fill="FFFFFF"/>
+        <w:spacing w:before="0" w:beforeAutospacing="0" w:after="0" w:afterAutospacing="0"/>
+        <w:rPr>
+          <w:rFonts w:ascii="Segoe UI" w:hAnsi="Segoe UI" w:cs="Segoe UI"/>
+          <w:color w:val="24292E"/>
+        </w:rPr>
+      </w:pPr>
+      <w:r>
+        <w:rPr>
+          <w:rStyle w:val="KdHTML"/>
+          <w:rFonts w:ascii="Consolas" w:eastAsiaTheme="minorEastAsia" w:hAnsi="Consolas"/>
+          <w:color w:val="24292E"/>
+        </w:rPr>
+        <w:t xml:space="preserve">COPY </w:t>
+      </w:r>
+      <w:proofErr w:type="gramStart"/>
+      <w:r>
+        <w:rPr>
+          <w:rStyle w:val="KdHTML"/>
+          <w:rFonts w:ascii="Consolas" w:eastAsiaTheme="minorEastAsia" w:hAnsi="Consolas"/>
+          <w:color w:val="24292E"/>
+        </w:rPr>
+        <w:t>users(</w:t>
+      </w:r>
+      <w:proofErr w:type="gramEnd"/>
+      <w:r>
+        <w:rPr>
+          <w:rStyle w:val="KdHTML"/>
+          <w:rFonts w:ascii="Consolas" w:eastAsiaTheme="minorEastAsia" w:hAnsi="Consolas"/>
+          <w:color w:val="24292E"/>
+        </w:rPr>
+        <w:t xml:space="preserve">name, surname, email, password, </w:t>
+      </w:r>
+      <w:proofErr w:type="spellStart"/>
+      <w:r>
+        <w:rPr>
+          <w:rStyle w:val="KdHTML"/>
+          <w:rFonts w:ascii="Consolas" w:eastAsiaTheme="minorEastAsia" w:hAnsi="Consolas"/>
+          <w:color w:val="24292E"/>
+        </w:rPr>
+        <w:t>registration_date</w:t>
+      </w:r>
+      <w:proofErr w:type="spellEnd"/>
+      <w:r>
+        <w:rPr>
+          <w:rStyle w:val="KdHTML"/>
+          <w:rFonts w:ascii="Consolas" w:eastAsiaTheme="minorEastAsia" w:hAnsi="Consolas"/>
+          <w:color w:val="24292E"/>
+        </w:rPr>
+        <w:t>) FROM 'C:\path\to\fake_users.csv' DELIMITER ',' CSV HEADER;</w:t>
+      </w:r>
+    </w:p>
+    <w:p>
+      <w:pPr>
+        <w:pStyle w:val="Normlnywebov"/>
+        <w:shd w:val="clear" w:color="auto" w:fill="FFFFFF"/>
+        <w:spacing w:before="0" w:beforeAutospacing="0"/>
+        <w:rPr>
+          <w:rFonts w:ascii="Segoe UI" w:hAnsi="Segoe UI" w:cs="Segoe UI"/>
+          <w:color w:val="24292E"/>
+        </w:rPr>
+      </w:pPr>
+      <w:r>
+        <w:rPr>
+          <w:rFonts w:ascii="Segoe UI" w:hAnsi="Segoe UI" w:cs="Segoe UI"/>
+          <w:color w:val="24292E"/>
+        </w:rPr>
+        <w:lastRenderedPageBreak/>
+        <w:t xml:space="preserve">Ak </w:t>
+      </w:r>
+      <w:proofErr w:type="spellStart"/>
+      <w:r>
+        <w:rPr>
+          <w:rFonts w:ascii="Segoe UI" w:hAnsi="Segoe UI" w:cs="Segoe UI"/>
+          <w:color w:val="24292E"/>
+        </w:rPr>
+        <w:t>však</w:t>
+      </w:r>
+      <w:proofErr w:type="spellEnd"/>
+      <w:r>
+        <w:rPr>
+          <w:rFonts w:ascii="Segoe UI" w:hAnsi="Segoe UI" w:cs="Segoe UI"/>
+          <w:color w:val="24292E"/>
+        </w:rPr>
+        <w:t xml:space="preserve"> </w:t>
+      </w:r>
+      <w:proofErr w:type="spellStart"/>
+      <w:r>
+        <w:rPr>
+          <w:rFonts w:ascii="Segoe UI" w:hAnsi="Segoe UI" w:cs="Segoe UI"/>
+          <w:color w:val="24292E"/>
+        </w:rPr>
+        <w:t>databáza</w:t>
+      </w:r>
+      <w:proofErr w:type="spellEnd"/>
+      <w:r>
+        <w:rPr>
+          <w:rFonts w:ascii="Segoe UI" w:hAnsi="Segoe UI" w:cs="Segoe UI"/>
+          <w:color w:val="24292E"/>
+        </w:rPr>
+        <w:t xml:space="preserve"> </w:t>
+      </w:r>
+      <w:proofErr w:type="spellStart"/>
+      <w:r>
+        <w:rPr>
+          <w:rFonts w:ascii="Segoe UI" w:hAnsi="Segoe UI" w:cs="Segoe UI"/>
+          <w:color w:val="24292E"/>
+        </w:rPr>
+        <w:t>beží</w:t>
+      </w:r>
+      <w:proofErr w:type="spellEnd"/>
+      <w:r>
+        <w:rPr>
+          <w:rFonts w:ascii="Segoe UI" w:hAnsi="Segoe UI" w:cs="Segoe UI"/>
+          <w:color w:val="24292E"/>
+        </w:rPr>
+        <w:t xml:space="preserve"> </w:t>
+      </w:r>
+      <w:proofErr w:type="spellStart"/>
+      <w:r>
+        <w:rPr>
+          <w:rFonts w:ascii="Segoe UI" w:hAnsi="Segoe UI" w:cs="Segoe UI"/>
+          <w:color w:val="24292E"/>
+        </w:rPr>
+        <w:t>na</w:t>
+      </w:r>
+      <w:proofErr w:type="spellEnd"/>
+      <w:r>
+        <w:rPr>
+          <w:rFonts w:ascii="Segoe UI" w:hAnsi="Segoe UI" w:cs="Segoe UI"/>
+          <w:color w:val="24292E"/>
+        </w:rPr>
+        <w:t xml:space="preserve"> localhost, </w:t>
+      </w:r>
+      <w:proofErr w:type="spellStart"/>
+      <w:r>
+        <w:rPr>
+          <w:rFonts w:ascii="Segoe UI" w:hAnsi="Segoe UI" w:cs="Segoe UI"/>
+          <w:color w:val="24292E"/>
+        </w:rPr>
+        <w:t>môže</w:t>
+      </w:r>
+      <w:proofErr w:type="spellEnd"/>
+      <w:r>
+        <w:rPr>
+          <w:rFonts w:ascii="Segoe UI" w:hAnsi="Segoe UI" w:cs="Segoe UI"/>
+          <w:color w:val="24292E"/>
+        </w:rPr>
+        <w:t xml:space="preserve"> </w:t>
+      </w:r>
+      <w:proofErr w:type="spellStart"/>
+      <w:r>
+        <w:rPr>
+          <w:rFonts w:ascii="Segoe UI" w:hAnsi="Segoe UI" w:cs="Segoe UI"/>
+          <w:color w:val="24292E"/>
+        </w:rPr>
+        <w:t>byť</w:t>
+      </w:r>
+      <w:proofErr w:type="spellEnd"/>
+      <w:r>
+        <w:rPr>
+          <w:rFonts w:ascii="Segoe UI" w:hAnsi="Segoe UI" w:cs="Segoe UI"/>
+          <w:color w:val="24292E"/>
+        </w:rPr>
+        <w:t xml:space="preserve"> </w:t>
+      </w:r>
+      <w:proofErr w:type="spellStart"/>
+      <w:r>
+        <w:rPr>
+          <w:rFonts w:ascii="Segoe UI" w:hAnsi="Segoe UI" w:cs="Segoe UI"/>
+          <w:color w:val="24292E"/>
+        </w:rPr>
+        <w:t>problém</w:t>
+      </w:r>
+      <w:proofErr w:type="spellEnd"/>
+      <w:r>
+        <w:rPr>
+          <w:rFonts w:ascii="Segoe UI" w:hAnsi="Segoe UI" w:cs="Segoe UI"/>
+          <w:color w:val="24292E"/>
+        </w:rPr>
+        <w:t xml:space="preserve"> </w:t>
+      </w:r>
+      <w:proofErr w:type="spellStart"/>
+      <w:r>
+        <w:rPr>
+          <w:rFonts w:ascii="Segoe UI" w:hAnsi="Segoe UI" w:cs="Segoe UI"/>
+          <w:color w:val="24292E"/>
+        </w:rPr>
+        <w:t>dostať</w:t>
+      </w:r>
+      <w:proofErr w:type="spellEnd"/>
+      <w:r>
+        <w:rPr>
+          <w:rFonts w:ascii="Segoe UI" w:hAnsi="Segoe UI" w:cs="Segoe UI"/>
+          <w:color w:val="24292E"/>
+        </w:rPr>
+        <w:t xml:space="preserve"> </w:t>
+      </w:r>
+      <w:proofErr w:type="spellStart"/>
+      <w:r>
+        <w:rPr>
+          <w:rFonts w:ascii="Segoe UI" w:hAnsi="Segoe UI" w:cs="Segoe UI"/>
+          <w:color w:val="24292E"/>
+        </w:rPr>
+        <w:t>sa</w:t>
+      </w:r>
+      <w:proofErr w:type="spellEnd"/>
+      <w:r>
+        <w:rPr>
+          <w:rFonts w:ascii="Segoe UI" w:hAnsi="Segoe UI" w:cs="Segoe UI"/>
+          <w:color w:val="24292E"/>
+        </w:rPr>
+        <w:t xml:space="preserve"> k </w:t>
+      </w:r>
+      <w:proofErr w:type="spellStart"/>
+      <w:r>
+        <w:rPr>
+          <w:rFonts w:ascii="Segoe UI" w:hAnsi="Segoe UI" w:cs="Segoe UI"/>
+          <w:color w:val="24292E"/>
+        </w:rPr>
+        <w:t>tomuto</w:t>
+      </w:r>
+      <w:proofErr w:type="spellEnd"/>
+      <w:r>
+        <w:rPr>
+          <w:rFonts w:ascii="Segoe UI" w:hAnsi="Segoe UI" w:cs="Segoe UI"/>
+          <w:color w:val="24292E"/>
+        </w:rPr>
+        <w:t xml:space="preserve"> </w:t>
+      </w:r>
+      <w:proofErr w:type="spellStart"/>
+      <w:r>
+        <w:rPr>
+          <w:rFonts w:ascii="Segoe UI" w:hAnsi="Segoe UI" w:cs="Segoe UI"/>
+          <w:color w:val="24292E"/>
+        </w:rPr>
+        <w:t>súboru</w:t>
+      </w:r>
+      <w:proofErr w:type="spellEnd"/>
+      <w:r>
+        <w:rPr>
+          <w:rFonts w:ascii="Segoe UI" w:hAnsi="Segoe UI" w:cs="Segoe UI"/>
+          <w:color w:val="24292E"/>
+        </w:rPr>
+        <w:t xml:space="preserve">, bez </w:t>
+      </w:r>
+      <w:proofErr w:type="spellStart"/>
+      <w:r>
+        <w:rPr>
+          <w:rFonts w:ascii="Segoe UI" w:hAnsi="Segoe UI" w:cs="Segoe UI"/>
+          <w:color w:val="24292E"/>
+        </w:rPr>
+        <w:t>potrebných</w:t>
+      </w:r>
+      <w:proofErr w:type="spellEnd"/>
+      <w:r>
+        <w:rPr>
+          <w:rFonts w:ascii="Segoe UI" w:hAnsi="Segoe UI" w:cs="Segoe UI"/>
+          <w:color w:val="24292E"/>
+        </w:rPr>
+        <w:t xml:space="preserve"> </w:t>
+      </w:r>
+      <w:proofErr w:type="spellStart"/>
+      <w:r>
+        <w:rPr>
+          <w:rFonts w:ascii="Segoe UI" w:hAnsi="Segoe UI" w:cs="Segoe UI"/>
+          <w:color w:val="24292E"/>
+        </w:rPr>
+        <w:t>práv</w:t>
+      </w:r>
+      <w:proofErr w:type="spellEnd"/>
+      <w:r>
+        <w:rPr>
+          <w:rFonts w:ascii="Segoe UI" w:hAnsi="Segoe UI" w:cs="Segoe UI"/>
+          <w:color w:val="24292E"/>
+        </w:rPr>
+        <w:t xml:space="preserve">, </w:t>
+      </w:r>
+      <w:proofErr w:type="spellStart"/>
+      <w:r>
+        <w:rPr>
+          <w:rFonts w:ascii="Segoe UI" w:hAnsi="Segoe UI" w:cs="Segoe UI"/>
+          <w:color w:val="24292E"/>
+        </w:rPr>
+        <w:t>ktoré</w:t>
+      </w:r>
+      <w:proofErr w:type="spellEnd"/>
+      <w:r>
+        <w:rPr>
+          <w:rFonts w:ascii="Segoe UI" w:hAnsi="Segoe UI" w:cs="Segoe UI"/>
+          <w:color w:val="24292E"/>
+        </w:rPr>
+        <w:t xml:space="preserve"> </w:t>
+      </w:r>
+      <w:proofErr w:type="spellStart"/>
+      <w:r>
+        <w:rPr>
+          <w:rFonts w:ascii="Segoe UI" w:hAnsi="Segoe UI" w:cs="Segoe UI"/>
+          <w:color w:val="24292E"/>
+        </w:rPr>
+        <w:t>sa</w:t>
+      </w:r>
+      <w:proofErr w:type="spellEnd"/>
+      <w:r>
+        <w:rPr>
+          <w:rFonts w:ascii="Segoe UI" w:hAnsi="Segoe UI" w:cs="Segoe UI"/>
+          <w:color w:val="24292E"/>
+        </w:rPr>
+        <w:t xml:space="preserve"> v </w:t>
+      </w:r>
+      <w:proofErr w:type="spellStart"/>
+      <w:r>
+        <w:rPr>
+          <w:rFonts w:ascii="Segoe UI" w:hAnsi="Segoe UI" w:cs="Segoe UI"/>
+          <w:color w:val="24292E"/>
+        </w:rPr>
+        <w:t>systéme</w:t>
+      </w:r>
+      <w:proofErr w:type="spellEnd"/>
+      <w:r>
+        <w:rPr>
+          <w:rFonts w:ascii="Segoe UI" w:hAnsi="Segoe UI" w:cs="Segoe UI"/>
+          <w:color w:val="24292E"/>
+        </w:rPr>
+        <w:t xml:space="preserve"> Windows </w:t>
+      </w:r>
+      <w:proofErr w:type="spellStart"/>
+      <w:r>
+        <w:rPr>
+          <w:rFonts w:ascii="Segoe UI" w:hAnsi="Segoe UI" w:cs="Segoe UI"/>
+          <w:color w:val="24292E"/>
+        </w:rPr>
+        <w:t>upravujú</w:t>
+      </w:r>
+      <w:proofErr w:type="spellEnd"/>
+      <w:r>
+        <w:rPr>
+          <w:rFonts w:ascii="Segoe UI" w:hAnsi="Segoe UI" w:cs="Segoe UI"/>
+          <w:color w:val="24292E"/>
+        </w:rPr>
+        <w:t xml:space="preserve"> pre </w:t>
+      </w:r>
+      <w:proofErr w:type="spellStart"/>
+      <w:r>
+        <w:rPr>
+          <w:rFonts w:ascii="Segoe UI" w:hAnsi="Segoe UI" w:cs="Segoe UI"/>
+          <w:color w:val="24292E"/>
+        </w:rPr>
+        <w:t>takéto</w:t>
+      </w:r>
+      <w:proofErr w:type="spellEnd"/>
+      <w:r>
+        <w:rPr>
+          <w:rFonts w:ascii="Segoe UI" w:hAnsi="Segoe UI" w:cs="Segoe UI"/>
+          <w:color w:val="24292E"/>
+        </w:rPr>
+        <w:t xml:space="preserve"> </w:t>
+      </w:r>
+      <w:proofErr w:type="spellStart"/>
+      <w:r>
+        <w:rPr>
+          <w:rFonts w:ascii="Segoe UI" w:hAnsi="Segoe UI" w:cs="Segoe UI"/>
+          <w:color w:val="24292E"/>
+        </w:rPr>
+        <w:t>účely</w:t>
+      </w:r>
+      <w:proofErr w:type="spellEnd"/>
+      <w:r>
+        <w:rPr>
+          <w:rFonts w:ascii="Segoe UI" w:hAnsi="Segoe UI" w:cs="Segoe UI"/>
+          <w:color w:val="24292E"/>
+        </w:rPr>
+        <w:t xml:space="preserve"> </w:t>
+      </w:r>
+      <w:proofErr w:type="spellStart"/>
+      <w:r>
+        <w:rPr>
+          <w:rFonts w:ascii="Segoe UI" w:hAnsi="Segoe UI" w:cs="Segoe UI"/>
+          <w:color w:val="24292E"/>
+        </w:rPr>
+        <w:t>veľmi</w:t>
+      </w:r>
+      <w:proofErr w:type="spellEnd"/>
+      <w:r>
+        <w:rPr>
+          <w:rFonts w:ascii="Segoe UI" w:hAnsi="Segoe UI" w:cs="Segoe UI"/>
+          <w:color w:val="24292E"/>
+        </w:rPr>
+        <w:t xml:space="preserve"> </w:t>
+      </w:r>
+      <w:proofErr w:type="spellStart"/>
+      <w:r>
+        <w:rPr>
+          <w:rFonts w:ascii="Segoe UI" w:hAnsi="Segoe UI" w:cs="Segoe UI"/>
+          <w:color w:val="24292E"/>
+        </w:rPr>
+        <w:t>náročne</w:t>
+      </w:r>
+      <w:proofErr w:type="spellEnd"/>
+      <w:r>
+        <w:rPr>
+          <w:rFonts w:ascii="Segoe UI" w:hAnsi="Segoe UI" w:cs="Segoe UI"/>
+          <w:color w:val="24292E"/>
+        </w:rPr>
+        <w:t xml:space="preserve">. </w:t>
+      </w:r>
+      <w:proofErr w:type="spellStart"/>
+      <w:r>
+        <w:rPr>
+          <w:rFonts w:ascii="Segoe UI" w:hAnsi="Segoe UI" w:cs="Segoe UI"/>
+          <w:color w:val="24292E"/>
+        </w:rPr>
+        <w:t>Cez</w:t>
+      </w:r>
+      <w:proofErr w:type="spellEnd"/>
+      <w:r>
+        <w:rPr>
+          <w:rFonts w:ascii="Segoe UI" w:hAnsi="Segoe UI" w:cs="Segoe UI"/>
+          <w:color w:val="24292E"/>
+        </w:rPr>
+        <w:t xml:space="preserve"> </w:t>
+      </w:r>
+      <w:proofErr w:type="spellStart"/>
+      <w:r>
+        <w:rPr>
+          <w:rFonts w:ascii="Segoe UI" w:hAnsi="Segoe UI" w:cs="Segoe UI"/>
+          <w:color w:val="24292E"/>
+        </w:rPr>
+        <w:t>nástroj</w:t>
+      </w:r>
+      <w:proofErr w:type="spellEnd"/>
+      <w:r>
+        <w:rPr>
+          <w:rFonts w:ascii="Segoe UI" w:hAnsi="Segoe UI" w:cs="Segoe UI"/>
+          <w:color w:val="24292E"/>
+        </w:rPr>
+        <w:t xml:space="preserve"> </w:t>
+      </w:r>
+      <w:proofErr w:type="spellStart"/>
+      <w:r>
+        <w:rPr>
+          <w:rFonts w:ascii="Segoe UI" w:hAnsi="Segoe UI" w:cs="Segoe UI"/>
+          <w:color w:val="24292E"/>
+        </w:rPr>
+        <w:t>DataGrip</w:t>
+      </w:r>
+      <w:proofErr w:type="spellEnd"/>
+      <w:r>
+        <w:rPr>
+          <w:rFonts w:ascii="Segoe UI" w:hAnsi="Segoe UI" w:cs="Segoe UI"/>
+          <w:color w:val="24292E"/>
+        </w:rPr>
+        <w:t xml:space="preserve"> </w:t>
+      </w:r>
+      <w:proofErr w:type="spellStart"/>
+      <w:r>
+        <w:rPr>
+          <w:rFonts w:ascii="Segoe UI" w:hAnsi="Segoe UI" w:cs="Segoe UI"/>
+          <w:color w:val="24292E"/>
+        </w:rPr>
+        <w:t>sa</w:t>
+      </w:r>
+      <w:proofErr w:type="spellEnd"/>
+      <w:r>
+        <w:rPr>
+          <w:rFonts w:ascii="Segoe UI" w:hAnsi="Segoe UI" w:cs="Segoe UI"/>
+          <w:color w:val="24292E"/>
+        </w:rPr>
+        <w:t xml:space="preserve"> </w:t>
+      </w:r>
+      <w:proofErr w:type="spellStart"/>
+      <w:r>
+        <w:rPr>
+          <w:rFonts w:ascii="Segoe UI" w:hAnsi="Segoe UI" w:cs="Segoe UI"/>
+          <w:color w:val="24292E"/>
+        </w:rPr>
+        <w:t>však</w:t>
+      </w:r>
+      <w:proofErr w:type="spellEnd"/>
+      <w:r>
+        <w:rPr>
+          <w:rFonts w:ascii="Segoe UI" w:hAnsi="Segoe UI" w:cs="Segoe UI"/>
+          <w:color w:val="24292E"/>
+        </w:rPr>
+        <w:t xml:space="preserve"> </w:t>
+      </w:r>
+      <w:proofErr w:type="spellStart"/>
+      <w:r>
+        <w:rPr>
+          <w:rFonts w:ascii="Segoe UI" w:hAnsi="Segoe UI" w:cs="Segoe UI"/>
+          <w:color w:val="24292E"/>
+        </w:rPr>
+        <w:t>dá</w:t>
+      </w:r>
+      <w:proofErr w:type="spellEnd"/>
+      <w:r>
+        <w:rPr>
+          <w:rFonts w:ascii="Segoe UI" w:hAnsi="Segoe UI" w:cs="Segoe UI"/>
+          <w:color w:val="24292E"/>
+        </w:rPr>
+        <w:t xml:space="preserve"> </w:t>
+      </w:r>
+      <w:proofErr w:type="spellStart"/>
+      <w:r>
+        <w:rPr>
+          <w:rFonts w:ascii="Segoe UI" w:hAnsi="Segoe UI" w:cs="Segoe UI"/>
+          <w:color w:val="24292E"/>
+        </w:rPr>
+        <w:t>cez</w:t>
+      </w:r>
+      <w:proofErr w:type="spellEnd"/>
+      <w:r>
+        <w:rPr>
+          <w:rFonts w:ascii="Segoe UI" w:hAnsi="Segoe UI" w:cs="Segoe UI"/>
+          <w:color w:val="24292E"/>
+        </w:rPr>
+        <w:t xml:space="preserve"> user interface </w:t>
+      </w:r>
+      <w:proofErr w:type="spellStart"/>
+      <w:r>
+        <w:rPr>
+          <w:rFonts w:ascii="Segoe UI" w:hAnsi="Segoe UI" w:cs="Segoe UI"/>
+          <w:color w:val="24292E"/>
+        </w:rPr>
+        <w:t>vložiť</w:t>
+      </w:r>
+      <w:proofErr w:type="spellEnd"/>
+      <w:r>
+        <w:rPr>
+          <w:rFonts w:ascii="Segoe UI" w:hAnsi="Segoe UI" w:cs="Segoe UI"/>
+          <w:color w:val="24292E"/>
+        </w:rPr>
+        <w:t xml:space="preserve"> </w:t>
+      </w:r>
+      <w:proofErr w:type="spellStart"/>
+      <w:r>
+        <w:rPr>
+          <w:rFonts w:ascii="Segoe UI" w:hAnsi="Segoe UI" w:cs="Segoe UI"/>
+          <w:color w:val="24292E"/>
+        </w:rPr>
+        <w:t>tento</w:t>
+      </w:r>
+      <w:proofErr w:type="spellEnd"/>
+      <w:r>
+        <w:rPr>
+          <w:rFonts w:ascii="Segoe UI" w:hAnsi="Segoe UI" w:cs="Segoe UI"/>
+          <w:color w:val="24292E"/>
+        </w:rPr>
+        <w:t xml:space="preserve"> </w:t>
+      </w:r>
+      <w:proofErr w:type="spellStart"/>
+      <w:r>
+        <w:rPr>
+          <w:rFonts w:ascii="Segoe UI" w:hAnsi="Segoe UI" w:cs="Segoe UI"/>
+          <w:color w:val="24292E"/>
+        </w:rPr>
+        <w:t>súbor</w:t>
+      </w:r>
+      <w:proofErr w:type="spellEnd"/>
+      <w:r>
+        <w:rPr>
+          <w:rFonts w:ascii="Segoe UI" w:hAnsi="Segoe UI" w:cs="Segoe UI"/>
+          <w:color w:val="24292E"/>
+        </w:rPr>
+        <w:t xml:space="preserve"> </w:t>
+      </w:r>
+      <w:proofErr w:type="spellStart"/>
+      <w:r>
+        <w:rPr>
+          <w:rFonts w:ascii="Segoe UI" w:hAnsi="Segoe UI" w:cs="Segoe UI"/>
+          <w:color w:val="24292E"/>
+        </w:rPr>
+        <w:t>i</w:t>
+      </w:r>
+      <w:proofErr w:type="spellEnd"/>
+      <w:r>
+        <w:rPr>
+          <w:rFonts w:ascii="Segoe UI" w:hAnsi="Segoe UI" w:cs="Segoe UI"/>
+          <w:color w:val="24292E"/>
+        </w:rPr>
+        <w:t xml:space="preserve"> bez </w:t>
+      </w:r>
+      <w:proofErr w:type="spellStart"/>
+      <w:r>
+        <w:rPr>
+          <w:rFonts w:ascii="Segoe UI" w:hAnsi="Segoe UI" w:cs="Segoe UI"/>
+          <w:color w:val="24292E"/>
+        </w:rPr>
+        <w:t>toho</w:t>
+      </w:r>
+      <w:proofErr w:type="spellEnd"/>
+      <w:r>
+        <w:rPr>
+          <w:rFonts w:ascii="Segoe UI" w:hAnsi="Segoe UI" w:cs="Segoe UI"/>
+          <w:color w:val="24292E"/>
+        </w:rPr>
+        <w:t xml:space="preserve">, aby </w:t>
+      </w:r>
+      <w:proofErr w:type="spellStart"/>
+      <w:r>
+        <w:rPr>
+          <w:rFonts w:ascii="Segoe UI" w:hAnsi="Segoe UI" w:cs="Segoe UI"/>
+          <w:color w:val="24292E"/>
+        </w:rPr>
+        <w:t>bol</w:t>
+      </w:r>
+      <w:proofErr w:type="spellEnd"/>
+      <w:r>
+        <w:rPr>
+          <w:rFonts w:ascii="Segoe UI" w:hAnsi="Segoe UI" w:cs="Segoe UI"/>
+          <w:color w:val="24292E"/>
+        </w:rPr>
+        <w:t xml:space="preserve"> </w:t>
+      </w:r>
+      <w:proofErr w:type="spellStart"/>
+      <w:r>
+        <w:rPr>
+          <w:rFonts w:ascii="Segoe UI" w:hAnsi="Segoe UI" w:cs="Segoe UI"/>
+          <w:color w:val="24292E"/>
+        </w:rPr>
+        <w:t>súbor</w:t>
+      </w:r>
+      <w:proofErr w:type="spellEnd"/>
+      <w:r>
+        <w:rPr>
+          <w:rFonts w:ascii="Segoe UI" w:hAnsi="Segoe UI" w:cs="Segoe UI"/>
+          <w:color w:val="24292E"/>
+        </w:rPr>
+        <w:t xml:space="preserve"> </w:t>
+      </w:r>
+      <w:proofErr w:type="spellStart"/>
+      <w:r>
+        <w:rPr>
+          <w:rFonts w:ascii="Segoe UI" w:hAnsi="Segoe UI" w:cs="Segoe UI"/>
+          <w:color w:val="24292E"/>
+        </w:rPr>
+        <w:t>prítomný</w:t>
+      </w:r>
+      <w:proofErr w:type="spellEnd"/>
+      <w:r>
+        <w:rPr>
+          <w:rFonts w:ascii="Segoe UI" w:hAnsi="Segoe UI" w:cs="Segoe UI"/>
+          <w:color w:val="24292E"/>
+        </w:rPr>
+        <w:t xml:space="preserve"> </w:t>
+      </w:r>
+      <w:proofErr w:type="spellStart"/>
+      <w:r>
+        <w:rPr>
+          <w:rFonts w:ascii="Segoe UI" w:hAnsi="Segoe UI" w:cs="Segoe UI"/>
+          <w:color w:val="24292E"/>
+        </w:rPr>
+        <w:t>na</w:t>
+      </w:r>
+      <w:proofErr w:type="spellEnd"/>
+      <w:r>
+        <w:rPr>
+          <w:rFonts w:ascii="Segoe UI" w:hAnsi="Segoe UI" w:cs="Segoe UI"/>
+          <w:color w:val="24292E"/>
+        </w:rPr>
+        <w:t xml:space="preserve"> </w:t>
+      </w:r>
+      <w:proofErr w:type="spellStart"/>
+      <w:r>
+        <w:rPr>
+          <w:rFonts w:ascii="Segoe UI" w:hAnsi="Segoe UI" w:cs="Segoe UI"/>
+          <w:color w:val="24292E"/>
+        </w:rPr>
+        <w:t>servéri</w:t>
+      </w:r>
+      <w:proofErr w:type="spellEnd"/>
+      <w:r>
+        <w:rPr>
+          <w:rFonts w:ascii="Segoe UI" w:hAnsi="Segoe UI" w:cs="Segoe UI"/>
+          <w:color w:val="24292E"/>
+        </w:rPr>
+        <w:t>.</w:t>
       </w:r>
     </w:p>
     <w:p>
@@ -2333,6 +6266,26 @@
     <w:name w:val="Normal"/>
     <w:qFormat/>
   </w:style>
+  <w:style w:type="paragraph" w:styleId="Nadpis1">
+    <w:name w:val="heading 1"/>
+    <w:basedOn w:val="Normlny"/>
+    <w:link w:val="Nadpis1Char"/>
+    <w:uiPriority w:val="9"/>
+    <w:qFormat/>
+    <w:rsid w:val="00D51D5C"/>
+    <w:pPr>
+      <w:spacing w:before="100" w:beforeAutospacing="1" w:after="100" w:afterAutospacing="1" w:line="240" w:lineRule="auto"/>
+      <w:outlineLvl w:val="0"/>
+    </w:pPr>
+    <w:rPr>
+      <w:rFonts w:ascii="Times New Roman" w:eastAsia="Times New Roman" w:hAnsi="Times New Roman" w:cs="Times New Roman"/>
+      <w:b/>
+      <w:bCs/>
+      <w:kern w:val="36"/>
+      <w:sz w:val="48"/>
+      <w:szCs w:val="48"/>
+    </w:rPr>
+  </w:style>
   <w:style w:type="character" w:default="1" w:styleId="Predvolenpsmoodseku">
     <w:name w:val="Default Paragraph Font"/>
     <w:uiPriority w:val="1"/>
@@ -2423,6 +6376,61 @@
       <w:rFonts w:eastAsiaTheme="minorEastAsia"/>
       <w:color w:val="5A5A5A" w:themeColor="text1" w:themeTint="A5"/>
       <w:spacing w:val="15"/>
+    </w:rPr>
+  </w:style>
+  <w:style w:type="character" w:customStyle="1" w:styleId="Nadpis1Char">
+    <w:name w:val="Nadpis 1 Char"/>
+    <w:basedOn w:val="Predvolenpsmoodseku"/>
+    <w:link w:val="Nadpis1"/>
+    <w:uiPriority w:val="9"/>
+    <w:rsid w:val="00D51D5C"/>
+    <w:rPr>
+      <w:rFonts w:ascii="Times New Roman" w:eastAsia="Times New Roman" w:hAnsi="Times New Roman" w:cs="Times New Roman"/>
+      <w:b/>
+      <w:bCs/>
+      <w:kern w:val="36"/>
+      <w:sz w:val="48"/>
+      <w:szCs w:val="48"/>
+    </w:rPr>
+  </w:style>
+  <w:style w:type="paragraph" w:styleId="Normlnywebov">
+    <w:name w:val="Normal (Web)"/>
+    <w:basedOn w:val="Normlny"/>
+    <w:uiPriority w:val="99"/>
+    <w:semiHidden/>
+    <w:unhideWhenUsed/>
+    <w:rsid w:val="00D51D5C"/>
+    <w:pPr>
+      <w:spacing w:before="100" w:beforeAutospacing="1" w:after="100" w:afterAutospacing="1" w:line="240" w:lineRule="auto"/>
+    </w:pPr>
+    <w:rPr>
+      <w:rFonts w:ascii="Times New Roman" w:eastAsia="Times New Roman" w:hAnsi="Times New Roman" w:cs="Times New Roman"/>
+      <w:sz w:val="24"/>
+      <w:szCs w:val="24"/>
+    </w:rPr>
+  </w:style>
+  <w:style w:type="character" w:styleId="Zvraznenie">
+    <w:name w:val="Emphasis"/>
+    <w:basedOn w:val="Predvolenpsmoodseku"/>
+    <w:uiPriority w:val="20"/>
+    <w:qFormat/>
+    <w:rsid w:val="00D51D5C"/>
+    <w:rPr>
+      <w:i/>
+      <w:iCs/>
+    </w:rPr>
+  </w:style>
+  <w:style w:type="character" w:styleId="KdHTML">
+    <w:name w:val="HTML Code"/>
+    <w:basedOn w:val="Predvolenpsmoodseku"/>
+    <w:uiPriority w:val="99"/>
+    <w:semiHidden/>
+    <w:unhideWhenUsed/>
+    <w:rsid w:val="00D51D5C"/>
+    <w:rPr>
+      <w:rFonts w:ascii="Courier New" w:eastAsia="Times New Roman" w:hAnsi="Courier New" w:cs="Courier New"/>
+      <w:sz w:val="20"/>
+      <w:szCs w:val="20"/>
     </w:rPr>
   </w:style>
 </w:styles>
@@ -2728,7 +6736,7 @@
 </file>
 
 <file path=customXml/itemProps1.xml><?xml version="1.0" encoding="utf-8"?>
-<ds:datastoreItem xmlns:ds="http://schemas.openxmlformats.org/officeDocument/2006/customXml" ds:itemID="{9769EECA-EC2B-4FAE-AD91-B353B26A8D32}">
+<ds:datastoreItem xmlns:ds="http://schemas.openxmlformats.org/officeDocument/2006/customXml" ds:itemID="{EBD5512F-73F4-4DAF-86B3-AE9E98B1DA2B}">
   <ds:schemaRefs>
     <ds:schemaRef ds:uri="http://schemas.openxmlformats.org/officeDocument/2006/bibliography"/>
   </ds:schemaRefs>

</xml_diff>